<commit_message>
Sin terminar el UI del pdf 3.3
</commit_message>
<xml_diff>
--- a/MDUAL_UF1_PT3.3_VALLEJ.docx
+++ b/MDUAL_UF1_PT3.3_VALLEJ.docx
@@ -25,25 +25,7 @@
           <w:sz w:val="21"/>
           <w:szCs w:val="21"/>
         </w:rPr>
-        <w:t xml:space="preserve">Implementar una </w:t>
-      </w:r>
-      <w:r>
-        <w:rPr>
-          <w:rFonts w:ascii="Helvetica" w:hAnsi="Helvetica" w:cs="Helvetica"/>
-          <w:color w:val="333333"/>
-          <w:sz w:val="21"/>
-          <w:szCs w:val="21"/>
-        </w:rPr>
-        <w:t>animación</w:t>
-      </w:r>
-      <w:r>
-        <w:rPr>
-          <w:rFonts w:ascii="Helvetica" w:hAnsi="Helvetica" w:cs="Helvetica"/>
-          <w:color w:val="333333"/>
-          <w:sz w:val="21"/>
-          <w:szCs w:val="21"/>
-        </w:rPr>
-        <w:t xml:space="preserve"> sobre el </w:t>
+        <w:t xml:space="preserve">Implementar una animación sobre el </w:t>
       </w:r>
       <w:proofErr w:type="spellStart"/>
       <w:r>
@@ -63,61 +45,7 @@
           <w:sz w:val="21"/>
           <w:szCs w:val="21"/>
         </w:rPr>
-        <w:t xml:space="preserve"> </w:t>
-      </w:r>
-      <w:r>
-        <w:rPr>
-          <w:rFonts w:ascii="Helvetica" w:hAnsi="Helvetica" w:cs="Helvetica"/>
-          <w:color w:val="333333"/>
-          <w:sz w:val="21"/>
-          <w:szCs w:val="21"/>
-        </w:rPr>
-        <w:t>haciéndolo</w:t>
-      </w:r>
-      <w:r>
-        <w:rPr>
-          <w:rFonts w:ascii="Helvetica" w:hAnsi="Helvetica" w:cs="Helvetica"/>
-          <w:color w:val="333333"/>
-          <w:sz w:val="21"/>
-          <w:szCs w:val="21"/>
-        </w:rPr>
-        <w:t xml:space="preserve"> rotar sobre </w:t>
-      </w:r>
-      <w:r>
-        <w:rPr>
-          <w:rFonts w:ascii="Helvetica" w:hAnsi="Helvetica" w:cs="Helvetica"/>
-          <w:color w:val="333333"/>
-          <w:sz w:val="21"/>
-          <w:szCs w:val="21"/>
-        </w:rPr>
-        <w:t>el eje</w:t>
-      </w:r>
-      <w:r>
-        <w:rPr>
-          <w:rFonts w:ascii="Helvetica" w:hAnsi="Helvetica" w:cs="Helvetica"/>
-          <w:color w:val="333333"/>
-          <w:sz w:val="21"/>
-          <w:szCs w:val="21"/>
-        </w:rPr>
-        <w:t xml:space="preserve"> Z. (</w:t>
-      </w:r>
-      <w:r>
-        <w:rPr>
-          <w:rFonts w:ascii="Helvetica" w:hAnsi="Helvetica" w:cs="Helvetica"/>
-          <w:color w:val="333333"/>
-          <w:sz w:val="21"/>
-          <w:szCs w:val="21"/>
-        </w:rPr>
-        <w:t>Se puede hacer en un Script</w:t>
-      </w:r>
-      <w:r>
-        <w:rPr>
-          <w:rFonts w:ascii="Helvetica" w:hAnsi="Helvetica" w:cs="Helvetica"/>
-          <w:color w:val="333333"/>
-          <w:sz w:val="21"/>
-          <w:szCs w:val="21"/>
-        </w:rPr>
-        <w:t>). </w:t>
+        <w:t xml:space="preserve"> haciéndolo rotar sobre el eje Z. (Se puede hacer en un Script). </w:t>
       </w:r>
     </w:p>
     <w:p>
@@ -137,7 +65,7 @@
           <w:noProof/>
         </w:rPr>
         <w:drawing>
-          <wp:inline distT="0" distB="0" distL="0" distR="0" wp14:anchorId="3CDEE658" wp14:editId="2E16D3EF">
+          <wp:inline distT="0" distB="0" distL="0" distR="0" wp14:anchorId="0C918605" wp14:editId="45CF1321">
             <wp:extent cx="5400040" cy="2780030"/>
             <wp:effectExtent l="0" t="0" r="0" b="1270"/>
             <wp:docPr id="1" name="Imagen 1"/>
@@ -482,6 +410,201 @@
         <w:pStyle w:val="NormalWeb"/>
         <w:shd w:val="clear" w:color="auto" w:fill="FFFFFF"/>
         <w:spacing w:before="0" w:beforeAutospacing="0" w:after="150" w:afterAutospacing="0"/>
+        <w:rPr>
+          <w:rFonts w:ascii="Helvetica" w:hAnsi="Helvetica" w:cs="Helvetica"/>
+          <w:color w:val="333333"/>
+          <w:sz w:val="21"/>
+          <w:szCs w:val="21"/>
+        </w:rPr>
+      </w:pPr>
+    </w:p>
+    <w:p>
+      <w:pPr>
+        <w:pStyle w:val="NormalWeb"/>
+        <w:shd w:val="clear" w:color="auto" w:fill="FFFFFF"/>
+        <w:spacing w:before="0" w:beforeAutospacing="0" w:after="150" w:afterAutospacing="0"/>
+        <w:rPr>
+          <w:rFonts w:ascii="Helvetica" w:hAnsi="Helvetica" w:cs="Helvetica"/>
+          <w:color w:val="333333"/>
+          <w:sz w:val="21"/>
+          <w:szCs w:val="21"/>
+        </w:rPr>
+      </w:pPr>
+    </w:p>
+    <w:p>
+      <w:pPr>
+        <w:pStyle w:val="NormalWeb"/>
+        <w:shd w:val="clear" w:color="auto" w:fill="FFFFFF"/>
+        <w:spacing w:before="0" w:beforeAutospacing="0" w:after="150" w:afterAutospacing="0"/>
+        <w:rPr>
+          <w:rFonts w:ascii="Helvetica" w:hAnsi="Helvetica" w:cs="Helvetica"/>
+          <w:color w:val="333333"/>
+          <w:sz w:val="21"/>
+          <w:szCs w:val="21"/>
+        </w:rPr>
+      </w:pPr>
+    </w:p>
+    <w:p>
+      <w:pPr>
+        <w:pStyle w:val="NormalWeb"/>
+        <w:shd w:val="clear" w:color="auto" w:fill="FFFFFF"/>
+        <w:spacing w:before="0" w:beforeAutospacing="0" w:after="150" w:afterAutospacing="0"/>
+        <w:rPr>
+          <w:rFonts w:ascii="Helvetica" w:hAnsi="Helvetica" w:cs="Helvetica"/>
+          <w:color w:val="333333"/>
+          <w:sz w:val="21"/>
+          <w:szCs w:val="21"/>
+        </w:rPr>
+      </w:pPr>
+    </w:p>
+    <w:p>
+      <w:pPr>
+        <w:pStyle w:val="NormalWeb"/>
+        <w:shd w:val="clear" w:color="auto" w:fill="FFFFFF"/>
+        <w:spacing w:before="0" w:beforeAutospacing="0" w:after="150" w:afterAutospacing="0"/>
+        <w:rPr>
+          <w:rFonts w:ascii="Helvetica" w:hAnsi="Helvetica" w:cs="Helvetica"/>
+          <w:color w:val="333333"/>
+          <w:sz w:val="21"/>
+          <w:szCs w:val="21"/>
+        </w:rPr>
+      </w:pPr>
+    </w:p>
+    <w:p>
+      <w:pPr>
+        <w:pStyle w:val="NormalWeb"/>
+        <w:shd w:val="clear" w:color="auto" w:fill="FFFFFF"/>
+        <w:spacing w:before="0" w:beforeAutospacing="0" w:after="150" w:afterAutospacing="0"/>
+        <w:rPr>
+          <w:rFonts w:ascii="Helvetica" w:hAnsi="Helvetica" w:cs="Helvetica"/>
+          <w:color w:val="333333"/>
+          <w:sz w:val="21"/>
+          <w:szCs w:val="21"/>
+        </w:rPr>
+      </w:pPr>
+    </w:p>
+    <w:p>
+      <w:pPr>
+        <w:pStyle w:val="NormalWeb"/>
+        <w:shd w:val="clear" w:color="auto" w:fill="FFFFFF"/>
+        <w:spacing w:before="0" w:beforeAutospacing="0" w:after="150" w:afterAutospacing="0"/>
+        <w:rPr>
+          <w:rFonts w:ascii="Helvetica" w:hAnsi="Helvetica" w:cs="Helvetica"/>
+          <w:color w:val="333333"/>
+          <w:sz w:val="21"/>
+          <w:szCs w:val="21"/>
+        </w:rPr>
+      </w:pPr>
+    </w:p>
+    <w:p>
+      <w:pPr>
+        <w:pStyle w:val="NormalWeb"/>
+        <w:shd w:val="clear" w:color="auto" w:fill="FFFFFF"/>
+        <w:spacing w:before="0" w:beforeAutospacing="0" w:after="150" w:afterAutospacing="0"/>
+        <w:rPr>
+          <w:rFonts w:ascii="Helvetica" w:hAnsi="Helvetica" w:cs="Helvetica"/>
+          <w:color w:val="333333"/>
+          <w:sz w:val="21"/>
+          <w:szCs w:val="21"/>
+        </w:rPr>
+      </w:pPr>
+    </w:p>
+    <w:p>
+      <w:pPr>
+        <w:pStyle w:val="NormalWeb"/>
+        <w:shd w:val="clear" w:color="auto" w:fill="FFFFFF"/>
+        <w:spacing w:before="0" w:beforeAutospacing="0" w:after="150" w:afterAutospacing="0"/>
+        <w:rPr>
+          <w:rFonts w:ascii="Helvetica" w:hAnsi="Helvetica" w:cs="Helvetica"/>
+          <w:color w:val="333333"/>
+          <w:sz w:val="21"/>
+          <w:szCs w:val="21"/>
+        </w:rPr>
+      </w:pPr>
+    </w:p>
+    <w:p>
+      <w:pPr>
+        <w:pStyle w:val="NormalWeb"/>
+        <w:shd w:val="clear" w:color="auto" w:fill="FFFFFF"/>
+        <w:spacing w:before="0" w:beforeAutospacing="0" w:after="150" w:afterAutospacing="0"/>
+        <w:rPr>
+          <w:rFonts w:ascii="Helvetica" w:hAnsi="Helvetica" w:cs="Helvetica"/>
+          <w:color w:val="333333"/>
+          <w:sz w:val="21"/>
+          <w:szCs w:val="21"/>
+        </w:rPr>
+      </w:pPr>
+    </w:p>
+    <w:p>
+      <w:pPr>
+        <w:pStyle w:val="NormalWeb"/>
+        <w:shd w:val="clear" w:color="auto" w:fill="FFFFFF"/>
+        <w:spacing w:before="0" w:beforeAutospacing="0" w:after="150" w:afterAutospacing="0"/>
+        <w:rPr>
+          <w:rFonts w:ascii="Helvetica" w:hAnsi="Helvetica" w:cs="Helvetica"/>
+          <w:color w:val="333333"/>
+          <w:sz w:val="21"/>
+          <w:szCs w:val="21"/>
+        </w:rPr>
+      </w:pPr>
+    </w:p>
+    <w:p>
+      <w:pPr>
+        <w:pStyle w:val="NormalWeb"/>
+        <w:shd w:val="clear" w:color="auto" w:fill="FFFFFF"/>
+        <w:spacing w:before="0" w:beforeAutospacing="0" w:after="150" w:afterAutospacing="0"/>
+        <w:rPr>
+          <w:rFonts w:ascii="Helvetica" w:hAnsi="Helvetica" w:cs="Helvetica"/>
+          <w:color w:val="333333"/>
+          <w:sz w:val="21"/>
+          <w:szCs w:val="21"/>
+        </w:rPr>
+      </w:pPr>
+    </w:p>
+    <w:p>
+      <w:pPr>
+        <w:pStyle w:val="NormalWeb"/>
+        <w:shd w:val="clear" w:color="auto" w:fill="FFFFFF"/>
+        <w:spacing w:before="0" w:beforeAutospacing="0" w:after="150" w:afterAutospacing="0"/>
+        <w:rPr>
+          <w:rFonts w:ascii="Helvetica" w:hAnsi="Helvetica" w:cs="Helvetica"/>
+          <w:color w:val="333333"/>
+          <w:sz w:val="21"/>
+          <w:szCs w:val="21"/>
+        </w:rPr>
+      </w:pPr>
+    </w:p>
+    <w:p>
+      <w:pPr>
+        <w:pStyle w:val="NormalWeb"/>
+        <w:shd w:val="clear" w:color="auto" w:fill="FFFFFF"/>
+        <w:spacing w:before="0" w:beforeAutospacing="0" w:after="150" w:afterAutospacing="0"/>
+        <w:rPr>
+          <w:rFonts w:ascii="Helvetica" w:hAnsi="Helvetica" w:cs="Helvetica"/>
+          <w:color w:val="333333"/>
+          <w:sz w:val="21"/>
+          <w:szCs w:val="21"/>
+        </w:rPr>
+      </w:pPr>
+    </w:p>
+    <w:p>
+      <w:pPr>
+        <w:pStyle w:val="NormalWeb"/>
+        <w:shd w:val="clear" w:color="auto" w:fill="FFFFFF"/>
+        <w:spacing w:before="0" w:beforeAutospacing="0" w:after="150" w:afterAutospacing="0"/>
+        <w:rPr>
+          <w:rFonts w:ascii="Helvetica" w:hAnsi="Helvetica" w:cs="Helvetica"/>
+          <w:color w:val="333333"/>
+          <w:sz w:val="21"/>
+          <w:szCs w:val="21"/>
+        </w:rPr>
+      </w:pPr>
+    </w:p>
+    <w:p>
+      <w:pPr>
+        <w:pStyle w:val="NormalWeb"/>
+        <w:shd w:val="clear" w:color="auto" w:fill="FFFFFF"/>
+        <w:spacing w:before="0" w:beforeAutospacing="0" w:after="150" w:afterAutospacing="0"/>
         <w:ind w:left="708"/>
         <w:rPr>
           <w:rFonts w:ascii="Helvetica" w:hAnsi="Helvetica" w:cs="Helvetica"/>
@@ -497,6 +620,7 @@
           <w:sz w:val="21"/>
           <w:szCs w:val="21"/>
         </w:rPr>
+        <w:lastRenderedPageBreak/>
         <w:t>2.</w:t>
       </w:r>
       <w:r>
@@ -506,25 +630,7 @@
           <w:sz w:val="21"/>
           <w:szCs w:val="21"/>
         </w:rPr>
-        <w:t xml:space="preserve"> Convertir </w:t>
-      </w:r>
-      <w:r>
-        <w:rPr>
-          <w:rFonts w:ascii="Helvetica" w:hAnsi="Helvetica" w:cs="Helvetica"/>
-          <w:color w:val="333333"/>
-          <w:sz w:val="21"/>
-          <w:szCs w:val="21"/>
-        </w:rPr>
-        <w:t>el objecto</w:t>
-      </w:r>
-      <w:r>
-        <w:rPr>
-          <w:rFonts w:ascii="Helvetica" w:hAnsi="Helvetica" w:cs="Helvetica"/>
-          <w:color w:val="333333"/>
-          <w:sz w:val="21"/>
-          <w:szCs w:val="21"/>
-        </w:rPr>
-        <w:t xml:space="preserve"> </w:t>
+        <w:t xml:space="preserve"> Convertir el objecto </w:t>
       </w:r>
       <w:proofErr w:type="spellStart"/>
       <w:r>
@@ -564,43 +670,7 @@
           <w:sz w:val="21"/>
           <w:szCs w:val="21"/>
         </w:rPr>
-        <w:t xml:space="preserve">, </w:t>
-      </w:r>
-      <w:r>
-        <w:rPr>
-          <w:rFonts w:ascii="Helvetica" w:hAnsi="Helvetica" w:cs="Helvetica"/>
-          <w:color w:val="333333"/>
-          <w:sz w:val="21"/>
-          <w:szCs w:val="21"/>
-        </w:rPr>
-        <w:t>borrar el</w:t>
-      </w:r>
-      <w:r>
-        <w:rPr>
-          <w:rFonts w:ascii="Helvetica" w:hAnsi="Helvetica" w:cs="Helvetica"/>
-          <w:color w:val="333333"/>
-          <w:sz w:val="21"/>
-          <w:szCs w:val="21"/>
-        </w:rPr>
-        <w:t xml:space="preserve"> </w:t>
-      </w:r>
-      <w:r>
-        <w:rPr>
-          <w:rFonts w:ascii="Helvetica" w:hAnsi="Helvetica" w:cs="Helvetica"/>
-          <w:color w:val="333333"/>
-          <w:sz w:val="21"/>
-          <w:szCs w:val="21"/>
-        </w:rPr>
-        <w:t>objecto</w:t>
-      </w:r>
-      <w:r>
-        <w:rPr>
-          <w:rFonts w:ascii="Helvetica" w:hAnsi="Helvetica" w:cs="Helvetica"/>
-          <w:color w:val="333333"/>
-          <w:sz w:val="21"/>
-          <w:szCs w:val="21"/>
-        </w:rPr>
-        <w:t xml:space="preserve"> </w:t>
+        <w:t xml:space="preserve">, borrar el objecto </w:t>
       </w:r>
       <w:proofErr w:type="spellStart"/>
       <w:r>
@@ -620,43 +690,7 @@
           <w:sz w:val="21"/>
           <w:szCs w:val="21"/>
         </w:rPr>
-        <w:t xml:space="preserve"> original </w:t>
-      </w:r>
-      <w:r>
-        <w:rPr>
-          <w:rFonts w:ascii="Helvetica" w:hAnsi="Helvetica" w:cs="Helvetica"/>
-          <w:color w:val="333333"/>
-          <w:sz w:val="21"/>
-          <w:szCs w:val="21"/>
-        </w:rPr>
-        <w:t>y poner unos</w:t>
-      </w:r>
-      <w:r>
-        <w:rPr>
-          <w:rFonts w:ascii="Helvetica" w:hAnsi="Helvetica" w:cs="Helvetica"/>
-          <w:color w:val="333333"/>
-          <w:sz w:val="21"/>
-          <w:szCs w:val="21"/>
-        </w:rPr>
-        <w:t xml:space="preserve"> </w:t>
-      </w:r>
-      <w:r>
-        <w:rPr>
-          <w:rFonts w:ascii="Helvetica" w:hAnsi="Helvetica" w:cs="Helvetica"/>
-          <w:color w:val="333333"/>
-          <w:sz w:val="21"/>
-          <w:szCs w:val="21"/>
-        </w:rPr>
-        <w:t>cuantos</w:t>
-      </w:r>
-      <w:r>
-        <w:rPr>
-          <w:rFonts w:ascii="Helvetica" w:hAnsi="Helvetica" w:cs="Helvetica"/>
-          <w:color w:val="333333"/>
-          <w:sz w:val="21"/>
-          <w:szCs w:val="21"/>
-        </w:rPr>
-        <w:t xml:space="preserve"> </w:t>
+        <w:t xml:space="preserve"> original y poner unos cuantos </w:t>
       </w:r>
       <w:proofErr w:type="spellStart"/>
       <w:r>
@@ -676,17 +710,101 @@
           <w:sz w:val="21"/>
           <w:szCs w:val="21"/>
         </w:rPr>
-        <w:t xml:space="preserve"> sobre el </w:t>
-      </w:r>
-      <w:r>
-        <w:rPr>
-          <w:rFonts w:ascii="Helvetica" w:hAnsi="Helvetica" w:cs="Helvetica"/>
-          <w:color w:val="333333"/>
-          <w:sz w:val="21"/>
-          <w:szCs w:val="21"/>
-        </w:rPr>
-        <w:t>terreno</w:t>
-      </w:r>
+        <w:t xml:space="preserve"> sobre el terreno del juego. Probar el juego. </w:t>
+      </w:r>
+    </w:p>
+    <w:p>
+      <w:pPr>
+        <w:pStyle w:val="NormalWeb"/>
+        <w:shd w:val="clear" w:color="auto" w:fill="FFFFFF"/>
+        <w:spacing w:before="0" w:beforeAutospacing="0" w:after="150" w:afterAutospacing="0"/>
+        <w:rPr>
+          <w:rFonts w:ascii="Helvetica" w:hAnsi="Helvetica" w:cs="Helvetica"/>
+          <w:color w:val="333333"/>
+          <w:sz w:val="21"/>
+          <w:szCs w:val="21"/>
+        </w:rPr>
+      </w:pPr>
+      <w:r>
+        <w:rPr>
+          <w:rFonts w:ascii="Helvetica" w:hAnsi="Helvetica" w:cs="Helvetica"/>
+          <w:color w:val="333333"/>
+          <w:sz w:val="21"/>
+          <w:szCs w:val="21"/>
+        </w:rPr>
+        <w:t xml:space="preserve">- Únicamente he arrastrado el objeto </w:t>
+      </w:r>
+      <w:proofErr w:type="spellStart"/>
+      <w:r>
+        <w:rPr>
+          <w:rFonts w:ascii="Helvetica" w:hAnsi="Helvetica" w:cs="Helvetica"/>
+          <w:color w:val="333333"/>
+          <w:sz w:val="21"/>
+          <w:szCs w:val="21"/>
+        </w:rPr>
+        <w:t>Vortex</w:t>
+      </w:r>
+      <w:proofErr w:type="spellEnd"/>
+      <w:r>
+        <w:rPr>
+          <w:rFonts w:ascii="Helvetica" w:hAnsi="Helvetica" w:cs="Helvetica"/>
+          <w:color w:val="333333"/>
+          <w:sz w:val="21"/>
+          <w:szCs w:val="21"/>
+        </w:rPr>
+        <w:t xml:space="preserve">, a la carpeta </w:t>
+      </w:r>
+      <w:proofErr w:type="spellStart"/>
+      <w:r>
+        <w:rPr>
+          <w:rFonts w:ascii="Helvetica" w:hAnsi="Helvetica" w:cs="Helvetica"/>
+          <w:color w:val="333333"/>
+          <w:sz w:val="21"/>
+          <w:szCs w:val="21"/>
+        </w:rPr>
+        <w:t>Prefabs</w:t>
+      </w:r>
+      <w:proofErr w:type="spellEnd"/>
+      <w:r>
+        <w:rPr>
+          <w:rFonts w:ascii="Helvetica" w:hAnsi="Helvetica" w:cs="Helvetica"/>
+          <w:color w:val="333333"/>
+          <w:sz w:val="21"/>
+          <w:szCs w:val="21"/>
+        </w:rPr>
+        <w:t xml:space="preserve"> lo he eliminado del </w:t>
+      </w:r>
+      <w:proofErr w:type="spellStart"/>
+      <w:r>
+        <w:rPr>
+          <w:rFonts w:ascii="Helvetica" w:hAnsi="Helvetica" w:cs="Helvetica"/>
+          <w:color w:val="333333"/>
+          <w:sz w:val="21"/>
+          <w:szCs w:val="21"/>
+        </w:rPr>
+        <w:t>Hierarchy</w:t>
+      </w:r>
+      <w:proofErr w:type="spellEnd"/>
+      <w:r>
+        <w:rPr>
+          <w:rFonts w:ascii="Helvetica" w:hAnsi="Helvetica" w:cs="Helvetica"/>
+          <w:color w:val="333333"/>
+          <w:sz w:val="21"/>
+          <w:szCs w:val="21"/>
+        </w:rPr>
+        <w:t xml:space="preserve"> y he arrastrado el </w:t>
+      </w:r>
+      <w:proofErr w:type="spellStart"/>
+      <w:r>
+        <w:rPr>
+          <w:rFonts w:ascii="Helvetica" w:hAnsi="Helvetica" w:cs="Helvetica"/>
+          <w:color w:val="333333"/>
+          <w:sz w:val="21"/>
+          <w:szCs w:val="21"/>
+        </w:rPr>
+        <w:t>prefabs</w:t>
+      </w:r>
+      <w:proofErr w:type="spellEnd"/>
       <w:r>
         <w:rPr>
           <w:rFonts w:ascii="Helvetica" w:hAnsi="Helvetica" w:cs="Helvetica"/>
@@ -696,64 +814,6 @@
         </w:rPr>
         <w:t xml:space="preserve"> del </w:t>
       </w:r>
-      <w:r>
-        <w:rPr>
-          <w:rFonts w:ascii="Helvetica" w:hAnsi="Helvetica" w:cs="Helvetica"/>
-          <w:color w:val="333333"/>
-          <w:sz w:val="21"/>
-          <w:szCs w:val="21"/>
-        </w:rPr>
-        <w:t>juego</w:t>
-      </w:r>
-      <w:r>
-        <w:rPr>
-          <w:rFonts w:ascii="Helvetica" w:hAnsi="Helvetica" w:cs="Helvetica"/>
-          <w:color w:val="333333"/>
-          <w:sz w:val="21"/>
-          <w:szCs w:val="21"/>
-        </w:rPr>
-        <w:t xml:space="preserve">. Probar el </w:t>
-      </w:r>
-      <w:r>
-        <w:rPr>
-          <w:rFonts w:ascii="Helvetica" w:hAnsi="Helvetica" w:cs="Helvetica"/>
-          <w:color w:val="333333"/>
-          <w:sz w:val="21"/>
-          <w:szCs w:val="21"/>
-        </w:rPr>
-        <w:t>juego</w:t>
-      </w:r>
-      <w:r>
-        <w:rPr>
-          <w:rFonts w:ascii="Helvetica" w:hAnsi="Helvetica" w:cs="Helvetica"/>
-          <w:color w:val="333333"/>
-          <w:sz w:val="21"/>
-          <w:szCs w:val="21"/>
-        </w:rPr>
-        <w:t>. </w:t>
-      </w:r>
-    </w:p>
-    <w:p>
-      <w:pPr>
-        <w:pStyle w:val="NormalWeb"/>
-        <w:shd w:val="clear" w:color="auto" w:fill="FFFFFF"/>
-        <w:spacing w:before="0" w:beforeAutospacing="0" w:after="150" w:afterAutospacing="0"/>
-        <w:rPr>
-          <w:rFonts w:ascii="Helvetica" w:hAnsi="Helvetica" w:cs="Helvetica"/>
-          <w:color w:val="333333"/>
-          <w:sz w:val="21"/>
-          <w:szCs w:val="21"/>
-        </w:rPr>
-      </w:pPr>
-      <w:r>
-        <w:rPr>
-          <w:rFonts w:ascii="Helvetica" w:hAnsi="Helvetica" w:cs="Helvetica"/>
-          <w:color w:val="333333"/>
-          <w:sz w:val="21"/>
-          <w:szCs w:val="21"/>
-        </w:rPr>
-        <w:t xml:space="preserve">- Únicamente he arrastrado el objeto </w:t>
-      </w:r>
       <w:proofErr w:type="spellStart"/>
       <w:r>
         <w:rPr>
@@ -772,86 +832,6 @@
           <w:sz w:val="21"/>
           <w:szCs w:val="21"/>
         </w:rPr>
-        <w:t xml:space="preserve">, a la carpeta </w:t>
-      </w:r>
-      <w:proofErr w:type="spellStart"/>
-      <w:r>
-        <w:rPr>
-          <w:rFonts w:ascii="Helvetica" w:hAnsi="Helvetica" w:cs="Helvetica"/>
-          <w:color w:val="333333"/>
-          <w:sz w:val="21"/>
-          <w:szCs w:val="21"/>
-        </w:rPr>
-        <w:t>Prefabs</w:t>
-      </w:r>
-      <w:proofErr w:type="spellEnd"/>
-      <w:r>
-        <w:rPr>
-          <w:rFonts w:ascii="Helvetica" w:hAnsi="Helvetica" w:cs="Helvetica"/>
-          <w:color w:val="333333"/>
-          <w:sz w:val="21"/>
-          <w:szCs w:val="21"/>
-        </w:rPr>
-        <w:t xml:space="preserve"> lo he eliminado del </w:t>
-      </w:r>
-      <w:proofErr w:type="spellStart"/>
-      <w:r>
-        <w:rPr>
-          <w:rFonts w:ascii="Helvetica" w:hAnsi="Helvetica" w:cs="Helvetica"/>
-          <w:color w:val="333333"/>
-          <w:sz w:val="21"/>
-          <w:szCs w:val="21"/>
-        </w:rPr>
-        <w:t>Hierarchy</w:t>
-      </w:r>
-      <w:proofErr w:type="spellEnd"/>
-      <w:r>
-        <w:rPr>
-          <w:rFonts w:ascii="Helvetica" w:hAnsi="Helvetica" w:cs="Helvetica"/>
-          <w:color w:val="333333"/>
-          <w:sz w:val="21"/>
-          <w:szCs w:val="21"/>
-        </w:rPr>
-        <w:t xml:space="preserve"> y he arrastrado el </w:t>
-      </w:r>
-      <w:proofErr w:type="spellStart"/>
-      <w:r>
-        <w:rPr>
-          <w:rFonts w:ascii="Helvetica" w:hAnsi="Helvetica" w:cs="Helvetica"/>
-          <w:color w:val="333333"/>
-          <w:sz w:val="21"/>
-          <w:szCs w:val="21"/>
-        </w:rPr>
-        <w:t>prefabs</w:t>
-      </w:r>
-      <w:proofErr w:type="spellEnd"/>
-      <w:r>
-        <w:rPr>
-          <w:rFonts w:ascii="Helvetica" w:hAnsi="Helvetica" w:cs="Helvetica"/>
-          <w:color w:val="333333"/>
-          <w:sz w:val="21"/>
-          <w:szCs w:val="21"/>
-        </w:rPr>
-        <w:t xml:space="preserve"> del </w:t>
-      </w:r>
-      <w:proofErr w:type="spellStart"/>
-      <w:r>
-        <w:rPr>
-          <w:rFonts w:ascii="Helvetica" w:hAnsi="Helvetica" w:cs="Helvetica"/>
-          <w:color w:val="333333"/>
-          <w:sz w:val="21"/>
-          <w:szCs w:val="21"/>
-        </w:rPr>
-        <w:t>Vortex</w:t>
-      </w:r>
-      <w:proofErr w:type="spellEnd"/>
-      <w:r>
-        <w:rPr>
-          <w:rFonts w:ascii="Helvetica" w:hAnsi="Helvetica" w:cs="Helvetica"/>
-          <w:color w:val="333333"/>
-          <w:sz w:val="21"/>
-          <w:szCs w:val="21"/>
-        </w:rPr>
         <w:t xml:space="preserve"> a los lugares que he querido declararlo en mi </w:t>
       </w:r>
       <w:proofErr w:type="spellStart"/>
@@ -891,9 +871,8 @@
         <w:rPr>
           <w:noProof/>
         </w:rPr>
-        <w:lastRenderedPageBreak/>
         <w:drawing>
-          <wp:inline distT="0" distB="0" distL="0" distR="0" wp14:anchorId="2961E781" wp14:editId="38E2FFC4">
+          <wp:inline distT="0" distB="0" distL="0" distR="0" wp14:anchorId="341DC45D" wp14:editId="7502E26C">
             <wp:extent cx="5400040" cy="4207510"/>
             <wp:effectExtent l="0" t="0" r="0" b="2540"/>
             <wp:docPr id="2" name="Imagen 2"/>
@@ -945,6 +924,162 @@
     <w:p>
       <w:pPr>
         <w:pStyle w:val="NormalWeb"/>
+        <w:shd w:val="clear" w:color="auto" w:fill="FFFFFF"/>
+        <w:spacing w:before="0" w:beforeAutospacing="0" w:after="150" w:afterAutospacing="0"/>
+        <w:rPr>
+          <w:rFonts w:ascii="Helvetica" w:hAnsi="Helvetica" w:cs="Helvetica"/>
+          <w:color w:val="333333"/>
+          <w:sz w:val="21"/>
+          <w:szCs w:val="21"/>
+        </w:rPr>
+      </w:pPr>
+    </w:p>
+    <w:p>
+      <w:pPr>
+        <w:pStyle w:val="NormalWeb"/>
+        <w:shd w:val="clear" w:color="auto" w:fill="FFFFFF"/>
+        <w:spacing w:before="0" w:beforeAutospacing="0" w:after="150" w:afterAutospacing="0"/>
+        <w:rPr>
+          <w:rFonts w:ascii="Helvetica" w:hAnsi="Helvetica" w:cs="Helvetica"/>
+          <w:color w:val="333333"/>
+          <w:sz w:val="21"/>
+          <w:szCs w:val="21"/>
+        </w:rPr>
+      </w:pPr>
+    </w:p>
+    <w:p>
+      <w:pPr>
+        <w:pStyle w:val="NormalWeb"/>
+        <w:shd w:val="clear" w:color="auto" w:fill="FFFFFF"/>
+        <w:spacing w:before="0" w:beforeAutospacing="0" w:after="150" w:afterAutospacing="0"/>
+        <w:rPr>
+          <w:rFonts w:ascii="Helvetica" w:hAnsi="Helvetica" w:cs="Helvetica"/>
+          <w:color w:val="333333"/>
+          <w:sz w:val="21"/>
+          <w:szCs w:val="21"/>
+        </w:rPr>
+      </w:pPr>
+    </w:p>
+    <w:p>
+      <w:pPr>
+        <w:pStyle w:val="NormalWeb"/>
+        <w:shd w:val="clear" w:color="auto" w:fill="FFFFFF"/>
+        <w:spacing w:before="0" w:beforeAutospacing="0" w:after="150" w:afterAutospacing="0"/>
+        <w:rPr>
+          <w:rFonts w:ascii="Helvetica" w:hAnsi="Helvetica" w:cs="Helvetica"/>
+          <w:color w:val="333333"/>
+          <w:sz w:val="21"/>
+          <w:szCs w:val="21"/>
+        </w:rPr>
+      </w:pPr>
+    </w:p>
+    <w:p>
+      <w:pPr>
+        <w:pStyle w:val="NormalWeb"/>
+        <w:shd w:val="clear" w:color="auto" w:fill="FFFFFF"/>
+        <w:spacing w:before="0" w:beforeAutospacing="0" w:after="150" w:afterAutospacing="0"/>
+        <w:rPr>
+          <w:rFonts w:ascii="Helvetica" w:hAnsi="Helvetica" w:cs="Helvetica"/>
+          <w:color w:val="333333"/>
+          <w:sz w:val="21"/>
+          <w:szCs w:val="21"/>
+        </w:rPr>
+      </w:pPr>
+    </w:p>
+    <w:p>
+      <w:pPr>
+        <w:pStyle w:val="NormalWeb"/>
+        <w:shd w:val="clear" w:color="auto" w:fill="FFFFFF"/>
+        <w:spacing w:before="0" w:beforeAutospacing="0" w:after="150" w:afterAutospacing="0"/>
+        <w:rPr>
+          <w:rFonts w:ascii="Helvetica" w:hAnsi="Helvetica" w:cs="Helvetica"/>
+          <w:color w:val="333333"/>
+          <w:sz w:val="21"/>
+          <w:szCs w:val="21"/>
+        </w:rPr>
+      </w:pPr>
+    </w:p>
+    <w:p>
+      <w:pPr>
+        <w:pStyle w:val="NormalWeb"/>
+        <w:shd w:val="clear" w:color="auto" w:fill="FFFFFF"/>
+        <w:spacing w:before="0" w:beforeAutospacing="0" w:after="150" w:afterAutospacing="0"/>
+        <w:rPr>
+          <w:rFonts w:ascii="Helvetica" w:hAnsi="Helvetica" w:cs="Helvetica"/>
+          <w:color w:val="333333"/>
+          <w:sz w:val="21"/>
+          <w:szCs w:val="21"/>
+        </w:rPr>
+      </w:pPr>
+    </w:p>
+    <w:p>
+      <w:pPr>
+        <w:pStyle w:val="NormalWeb"/>
+        <w:shd w:val="clear" w:color="auto" w:fill="FFFFFF"/>
+        <w:spacing w:before="0" w:beforeAutospacing="0" w:after="150" w:afterAutospacing="0"/>
+        <w:rPr>
+          <w:rFonts w:ascii="Helvetica" w:hAnsi="Helvetica" w:cs="Helvetica"/>
+          <w:color w:val="333333"/>
+          <w:sz w:val="21"/>
+          <w:szCs w:val="21"/>
+        </w:rPr>
+      </w:pPr>
+    </w:p>
+    <w:p>
+      <w:pPr>
+        <w:pStyle w:val="NormalWeb"/>
+        <w:shd w:val="clear" w:color="auto" w:fill="FFFFFF"/>
+        <w:spacing w:before="0" w:beforeAutospacing="0" w:after="150" w:afterAutospacing="0"/>
+        <w:rPr>
+          <w:rFonts w:ascii="Helvetica" w:hAnsi="Helvetica" w:cs="Helvetica"/>
+          <w:color w:val="333333"/>
+          <w:sz w:val="21"/>
+          <w:szCs w:val="21"/>
+        </w:rPr>
+      </w:pPr>
+    </w:p>
+    <w:p>
+      <w:pPr>
+        <w:pStyle w:val="NormalWeb"/>
+        <w:shd w:val="clear" w:color="auto" w:fill="FFFFFF"/>
+        <w:spacing w:before="0" w:beforeAutospacing="0" w:after="150" w:afterAutospacing="0"/>
+        <w:rPr>
+          <w:rFonts w:ascii="Helvetica" w:hAnsi="Helvetica" w:cs="Helvetica"/>
+          <w:color w:val="333333"/>
+          <w:sz w:val="21"/>
+          <w:szCs w:val="21"/>
+        </w:rPr>
+      </w:pPr>
+    </w:p>
+    <w:p>
+      <w:pPr>
+        <w:pStyle w:val="NormalWeb"/>
+        <w:shd w:val="clear" w:color="auto" w:fill="FFFFFF"/>
+        <w:spacing w:before="0" w:beforeAutospacing="0" w:after="150" w:afterAutospacing="0"/>
+        <w:rPr>
+          <w:rFonts w:ascii="Helvetica" w:hAnsi="Helvetica" w:cs="Helvetica"/>
+          <w:color w:val="333333"/>
+          <w:sz w:val="21"/>
+          <w:szCs w:val="21"/>
+        </w:rPr>
+      </w:pPr>
+    </w:p>
+    <w:p>
+      <w:pPr>
+        <w:pStyle w:val="NormalWeb"/>
+        <w:shd w:val="clear" w:color="auto" w:fill="FFFFFF"/>
+        <w:spacing w:before="0" w:beforeAutospacing="0" w:after="150" w:afterAutospacing="0"/>
+        <w:rPr>
+          <w:rFonts w:ascii="Helvetica" w:hAnsi="Helvetica" w:cs="Helvetica"/>
+          <w:color w:val="333333"/>
+          <w:sz w:val="21"/>
+          <w:szCs w:val="21"/>
+        </w:rPr>
+      </w:pPr>
+    </w:p>
+    <w:p>
+      <w:pPr>
+        <w:pStyle w:val="NormalWeb"/>
         <w:numPr>
           <w:ilvl w:val="0"/>
           <w:numId w:val="2"/>
@@ -965,52 +1100,8 @@
           <w:sz w:val="21"/>
           <w:szCs w:val="21"/>
         </w:rPr>
-        <w:t xml:space="preserve">Comentar el </w:t>
-      </w:r>
-      <w:r>
-        <w:rPr>
-          <w:rFonts w:ascii="Helvetica" w:hAnsi="Helvetica" w:cs="Helvetica"/>
-          <w:color w:val="333333"/>
-          <w:sz w:val="21"/>
-          <w:szCs w:val="21"/>
-        </w:rPr>
-        <w:t>código</w:t>
-      </w:r>
-      <w:r>
-        <w:rPr>
-          <w:rFonts w:ascii="Helvetica" w:hAnsi="Helvetica" w:cs="Helvetica"/>
-          <w:color w:val="333333"/>
-          <w:sz w:val="21"/>
-          <w:szCs w:val="21"/>
-        </w:rPr>
-        <w:t xml:space="preserve"> i explicar el </w:t>
-      </w:r>
-      <w:r>
-        <w:rPr>
-          <w:rFonts w:ascii="Helvetica" w:hAnsi="Helvetica" w:cs="Helvetica"/>
-          <w:color w:val="333333"/>
-          <w:sz w:val="21"/>
-          <w:szCs w:val="21"/>
-        </w:rPr>
-        <w:t>funcionamiento</w:t>
-      </w:r>
-      <w:r>
-        <w:rPr>
-          <w:rFonts w:ascii="Helvetica" w:hAnsi="Helvetica" w:cs="Helvetica"/>
-          <w:color w:val="333333"/>
-          <w:sz w:val="21"/>
-          <w:szCs w:val="21"/>
-        </w:rPr>
-        <w:t xml:space="preserve"> de</w:t>
-      </w:r>
-      <w:r>
-        <w:rPr>
-          <w:rFonts w:ascii="Helvetica" w:hAnsi="Helvetica" w:cs="Helvetica"/>
-          <w:color w:val="333333"/>
-          <w:sz w:val="21"/>
-          <w:szCs w:val="21"/>
-        </w:rPr>
-        <w:t xml:space="preserve">l Script </w:t>
+        <w:lastRenderedPageBreak/>
+        <w:t xml:space="preserve">Comentar el código i explicar el funcionamiento del Script </w:t>
       </w:r>
       <w:proofErr w:type="spellStart"/>
       <w:r>
@@ -1030,53 +1121,278 @@
           <w:sz w:val="21"/>
           <w:szCs w:val="21"/>
         </w:rPr>
-        <w:t>. Pensar com</w:t>
-      </w:r>
-      <w:r>
-        <w:rPr>
-          <w:rFonts w:ascii="Helvetica" w:hAnsi="Helvetica" w:cs="Helvetica"/>
-          <w:color w:val="333333"/>
-          <w:sz w:val="21"/>
-          <w:szCs w:val="21"/>
-        </w:rPr>
-        <w:t>o</w:t>
-      </w:r>
-      <w:r>
-        <w:rPr>
-          <w:rFonts w:ascii="Helvetica" w:hAnsi="Helvetica" w:cs="Helvetica"/>
-          <w:color w:val="333333"/>
-          <w:sz w:val="21"/>
-          <w:szCs w:val="21"/>
-        </w:rPr>
-        <w:t xml:space="preserve"> es </w:t>
-      </w:r>
-      <w:r>
-        <w:rPr>
-          <w:rFonts w:ascii="Helvetica" w:hAnsi="Helvetica" w:cs="Helvetica"/>
-          <w:color w:val="333333"/>
-          <w:sz w:val="21"/>
-          <w:szCs w:val="21"/>
-        </w:rPr>
-        <w:t>podría</w:t>
-      </w:r>
-      <w:r>
-        <w:rPr>
-          <w:rFonts w:ascii="Helvetica" w:hAnsi="Helvetica" w:cs="Helvetica"/>
-          <w:color w:val="333333"/>
-          <w:sz w:val="21"/>
-          <w:szCs w:val="21"/>
-        </w:rPr>
-        <w:t xml:space="preserve"> modificar el </w:t>
-      </w:r>
-      <w:r>
-        <w:rPr>
-          <w:rFonts w:ascii="Helvetica" w:hAnsi="Helvetica" w:cs="Helvetica"/>
-          <w:color w:val="333333"/>
-          <w:sz w:val="21"/>
-          <w:szCs w:val="21"/>
-        </w:rPr>
-        <w:t>código</w:t>
-      </w:r>
+        <w:t>. Pensar como es podría modificar el código para que la regeneración de enemigos sea más o menos frecuente. </w:t>
+      </w:r>
+    </w:p>
+    <w:p>
+      <w:pPr>
+        <w:pStyle w:val="NormalWeb"/>
+        <w:shd w:val="clear" w:color="auto" w:fill="FFFFFF"/>
+        <w:spacing w:before="0" w:beforeAutospacing="0" w:after="150" w:afterAutospacing="0"/>
+        <w:rPr>
+          <w:rFonts w:ascii="Helvetica" w:hAnsi="Helvetica" w:cs="Helvetica"/>
+          <w:color w:val="333333"/>
+          <w:sz w:val="21"/>
+          <w:szCs w:val="21"/>
+        </w:rPr>
+      </w:pPr>
+      <w:r>
+        <w:rPr>
+          <w:rFonts w:ascii="Helvetica" w:hAnsi="Helvetica" w:cs="Helvetica"/>
+          <w:color w:val="333333"/>
+          <w:sz w:val="21"/>
+          <w:szCs w:val="21"/>
+        </w:rPr>
+        <w:t xml:space="preserve">- </w:t>
+      </w:r>
+      <w:r>
+        <w:rPr>
+          <w:rFonts w:ascii="Helvetica" w:hAnsi="Helvetica" w:cs="Helvetica"/>
+          <w:color w:val="333333"/>
+          <w:sz w:val="21"/>
+          <w:szCs w:val="21"/>
+        </w:rPr>
+        <w:t>Explico lo que hace el script en cometarios en el código.</w:t>
+      </w:r>
+    </w:p>
+    <w:p>
+      <w:pPr>
+        <w:pStyle w:val="NormalWeb"/>
+        <w:shd w:val="clear" w:color="auto" w:fill="FFFFFF"/>
+        <w:spacing w:before="0" w:beforeAutospacing="0" w:after="150" w:afterAutospacing="0"/>
+        <w:rPr>
+          <w:rFonts w:ascii="Helvetica" w:hAnsi="Helvetica" w:cs="Helvetica"/>
+          <w:color w:val="333333"/>
+          <w:sz w:val="21"/>
+          <w:szCs w:val="21"/>
+        </w:rPr>
+      </w:pPr>
+    </w:p>
+    <w:p>
+      <w:pPr>
+        <w:pStyle w:val="NormalWeb"/>
+        <w:shd w:val="clear" w:color="auto" w:fill="FFFFFF"/>
+        <w:spacing w:before="0" w:beforeAutospacing="0" w:after="150" w:afterAutospacing="0"/>
+        <w:rPr>
+          <w:rFonts w:ascii="Helvetica" w:hAnsi="Helvetica" w:cs="Helvetica"/>
+          <w:color w:val="333333"/>
+          <w:sz w:val="21"/>
+          <w:szCs w:val="21"/>
+        </w:rPr>
+      </w:pPr>
+      <w:r>
+        <w:rPr>
+          <w:noProof/>
+        </w:rPr>
+        <w:drawing>
+          <wp:inline distT="0" distB="0" distL="0" distR="0" wp14:anchorId="3A56DF06" wp14:editId="6E736019">
+            <wp:extent cx="5400040" cy="2585720"/>
+            <wp:effectExtent l="0" t="0" r="0" b="5080"/>
+            <wp:docPr id="3" name="Imagen 3"/>
+            <wp:cNvGraphicFramePr>
+              <a:graphicFrameLocks xmlns:a="http://schemas.openxmlformats.org/drawingml/2006/main" noChangeAspect="1"/>
+            </wp:cNvGraphicFramePr>
+            <a:graphic xmlns:a="http://schemas.openxmlformats.org/drawingml/2006/main">
+              <a:graphicData uri="http://schemas.openxmlformats.org/drawingml/2006/picture">
+                <pic:pic xmlns:pic="http://schemas.openxmlformats.org/drawingml/2006/picture">
+                  <pic:nvPicPr>
+                    <pic:cNvPr id="1" name=""/>
+                    <pic:cNvPicPr/>
+                  </pic:nvPicPr>
+                  <pic:blipFill>
+                    <a:blip r:embed="rId7"/>
+                    <a:stretch>
+                      <a:fillRect/>
+                    </a:stretch>
+                  </pic:blipFill>
+                  <pic:spPr>
+                    <a:xfrm>
+                      <a:off x="0" y="0"/>
+                      <a:ext cx="5400040" cy="2585720"/>
+                    </a:xfrm>
+                    <a:prstGeom prst="rect">
+                      <a:avLst/>
+                    </a:prstGeom>
+                  </pic:spPr>
+                </pic:pic>
+              </a:graphicData>
+            </a:graphic>
+          </wp:inline>
+        </w:drawing>
+      </w:r>
+    </w:p>
+    <w:p>
+      <w:pPr>
+        <w:pStyle w:val="NormalWeb"/>
+        <w:shd w:val="clear" w:color="auto" w:fill="FFFFFF"/>
+        <w:spacing w:before="0" w:beforeAutospacing="0" w:after="150" w:afterAutospacing="0"/>
+        <w:rPr>
+          <w:rFonts w:ascii="Helvetica" w:hAnsi="Helvetica" w:cs="Helvetica"/>
+          <w:color w:val="333333"/>
+          <w:sz w:val="21"/>
+          <w:szCs w:val="21"/>
+        </w:rPr>
+      </w:pPr>
+      <w:r>
+        <w:rPr>
+          <w:noProof/>
+        </w:rPr>
+        <w:drawing>
+          <wp:inline distT="0" distB="0" distL="0" distR="0" wp14:anchorId="6E6D563F" wp14:editId="11AFD21B">
+            <wp:extent cx="5400040" cy="1381760"/>
+            <wp:effectExtent l="0" t="0" r="0" b="8890"/>
+            <wp:docPr id="4" name="Imagen 4"/>
+            <wp:cNvGraphicFramePr>
+              <a:graphicFrameLocks xmlns:a="http://schemas.openxmlformats.org/drawingml/2006/main" noChangeAspect="1"/>
+            </wp:cNvGraphicFramePr>
+            <a:graphic xmlns:a="http://schemas.openxmlformats.org/drawingml/2006/main">
+              <a:graphicData uri="http://schemas.openxmlformats.org/drawingml/2006/picture">
+                <pic:pic xmlns:pic="http://schemas.openxmlformats.org/drawingml/2006/picture">
+                  <pic:nvPicPr>
+                    <pic:cNvPr id="1" name=""/>
+                    <pic:cNvPicPr/>
+                  </pic:nvPicPr>
+                  <pic:blipFill>
+                    <a:blip r:embed="rId8"/>
+                    <a:stretch>
+                      <a:fillRect/>
+                    </a:stretch>
+                  </pic:blipFill>
+                  <pic:spPr>
+                    <a:xfrm>
+                      <a:off x="0" y="0"/>
+                      <a:ext cx="5400040" cy="1381760"/>
+                    </a:xfrm>
+                    <a:prstGeom prst="rect">
+                      <a:avLst/>
+                    </a:prstGeom>
+                  </pic:spPr>
+                </pic:pic>
+              </a:graphicData>
+            </a:graphic>
+          </wp:inline>
+        </w:drawing>
+      </w:r>
+    </w:p>
+    <w:p>
+      <w:pPr>
+        <w:pStyle w:val="NormalWeb"/>
+        <w:numPr>
+          <w:ilvl w:val="0"/>
+          <w:numId w:val="2"/>
+        </w:numPr>
+        <w:shd w:val="clear" w:color="auto" w:fill="FFFFFF"/>
+        <w:spacing w:before="0" w:beforeAutospacing="0" w:after="150" w:afterAutospacing="0"/>
+        <w:rPr>
+          <w:rFonts w:ascii="Helvetica" w:hAnsi="Helvetica" w:cs="Helvetica"/>
+          <w:color w:val="333333"/>
+          <w:sz w:val="21"/>
+          <w:szCs w:val="21"/>
+        </w:rPr>
+      </w:pPr>
+      <w:r>
+        <w:rPr>
+          <w:rFonts w:ascii="Helvetica" w:hAnsi="Helvetica" w:cs="Helvetica"/>
+          <w:color w:val="333333"/>
+          <w:sz w:val="21"/>
+          <w:szCs w:val="21"/>
+        </w:rPr>
+        <w:t>Implementar el marcador del juego utiliza la herramienta de generación de GUI de Unity. Explicar los pasos que se han seguido. </w:t>
+      </w:r>
+    </w:p>
+    <w:p>
+      <w:pPr>
+        <w:pStyle w:val="NormalWeb"/>
+        <w:shd w:val="clear" w:color="auto" w:fill="FFFFFF"/>
+        <w:spacing w:before="0" w:beforeAutospacing="0" w:after="150" w:afterAutospacing="0"/>
+        <w:ind w:left="720"/>
+        <w:rPr>
+          <w:rFonts w:ascii="Helvetica" w:hAnsi="Helvetica" w:cs="Helvetica"/>
+          <w:color w:val="333333"/>
+          <w:sz w:val="21"/>
+          <w:szCs w:val="21"/>
+        </w:rPr>
+      </w:pPr>
+      <w:r>
+        <w:rPr>
+          <w:rFonts w:ascii="Helvetica" w:hAnsi="Helvetica" w:cs="Helvetica"/>
+          <w:color w:val="333333"/>
+          <w:sz w:val="21"/>
+          <w:szCs w:val="21"/>
+        </w:rPr>
+        <w:t xml:space="preserve">- He buscado y buscado y mirados videos y no termino de entender como funciona el GUI para crear la puntuación. Porque al crear el UI – Text y al modificar (creo yo) el script de la bala que es la que colisiona con el objeto </w:t>
+      </w:r>
+      <w:proofErr w:type="spellStart"/>
+      <w:r>
+        <w:rPr>
+          <w:rFonts w:ascii="Helvetica" w:hAnsi="Helvetica" w:cs="Helvetica"/>
+          <w:color w:val="333333"/>
+          <w:sz w:val="21"/>
+          <w:szCs w:val="21"/>
+        </w:rPr>
+        <w:t>Enemy</w:t>
+      </w:r>
+      <w:proofErr w:type="spellEnd"/>
+      <w:r>
+        <w:rPr>
+          <w:rFonts w:ascii="Helvetica" w:hAnsi="Helvetica" w:cs="Helvetica"/>
+          <w:color w:val="333333"/>
+          <w:sz w:val="21"/>
+          <w:szCs w:val="21"/>
+        </w:rPr>
+        <w:t xml:space="preserve"> creo dos variables </w:t>
+      </w:r>
+      <w:proofErr w:type="spellStart"/>
+      <w:r>
+        <w:rPr>
+          <w:rFonts w:ascii="Helvetica" w:hAnsi="Helvetica" w:cs="Helvetica"/>
+          <w:color w:val="333333"/>
+          <w:sz w:val="21"/>
+          <w:szCs w:val="21"/>
+        </w:rPr>
+        <w:t>Public</w:t>
+      </w:r>
+      <w:proofErr w:type="spellEnd"/>
+      <w:r>
+        <w:rPr>
+          <w:rFonts w:ascii="Helvetica" w:hAnsi="Helvetica" w:cs="Helvetica"/>
+          <w:color w:val="333333"/>
+          <w:sz w:val="21"/>
+          <w:szCs w:val="21"/>
+        </w:rPr>
+        <w:t xml:space="preserve"> Text </w:t>
+      </w:r>
+      <w:proofErr w:type="spellStart"/>
+      <w:r>
+        <w:rPr>
+          <w:rFonts w:ascii="Helvetica" w:hAnsi="Helvetica" w:cs="Helvetica"/>
+          <w:color w:val="333333"/>
+          <w:sz w:val="21"/>
+          <w:szCs w:val="21"/>
+        </w:rPr>
+        <w:t>textContador</w:t>
+      </w:r>
+      <w:proofErr w:type="spellEnd"/>
+      <w:r>
+        <w:rPr>
+          <w:rFonts w:ascii="Helvetica" w:hAnsi="Helvetica" w:cs="Helvetica"/>
+          <w:color w:val="333333"/>
+          <w:sz w:val="21"/>
+          <w:szCs w:val="21"/>
+        </w:rPr>
+        <w:t xml:space="preserve"> y una </w:t>
+      </w:r>
+      <w:proofErr w:type="spellStart"/>
+      <w:r>
+        <w:rPr>
+          <w:rFonts w:ascii="Helvetica" w:hAnsi="Helvetica" w:cs="Helvetica"/>
+          <w:color w:val="333333"/>
+          <w:sz w:val="21"/>
+          <w:szCs w:val="21"/>
+        </w:rPr>
+        <w:t>private</w:t>
+      </w:r>
+      <w:proofErr w:type="spellEnd"/>
       <w:r>
         <w:rPr>
           <w:rFonts w:ascii="Helvetica" w:hAnsi="Helvetica" w:cs="Helvetica"/>
@@ -1086,591 +1402,419 @@
         </w:rPr>
         <w:t xml:space="preserve"> </w:t>
       </w:r>
-      <w:r>
-        <w:rPr>
-          <w:rFonts w:ascii="Helvetica" w:hAnsi="Helvetica" w:cs="Helvetica"/>
-          <w:color w:val="333333"/>
-          <w:sz w:val="21"/>
-          <w:szCs w:val="21"/>
-        </w:rPr>
-        <w:t>para que</w:t>
-      </w:r>
-      <w:r>
-        <w:rPr>
-          <w:rFonts w:ascii="Helvetica" w:hAnsi="Helvetica" w:cs="Helvetica"/>
-          <w:color w:val="333333"/>
-          <w:sz w:val="21"/>
-          <w:szCs w:val="21"/>
-        </w:rPr>
-        <w:t xml:space="preserve"> la regeneració</w:t>
-      </w:r>
-      <w:r>
-        <w:rPr>
-          <w:rFonts w:ascii="Helvetica" w:hAnsi="Helvetica" w:cs="Helvetica"/>
-          <w:color w:val="333333"/>
-          <w:sz w:val="21"/>
-          <w:szCs w:val="21"/>
-        </w:rPr>
-        <w:t>n</w:t>
-      </w:r>
-      <w:r>
-        <w:rPr>
-          <w:rFonts w:ascii="Helvetica" w:hAnsi="Helvetica" w:cs="Helvetica"/>
-          <w:color w:val="333333"/>
-          <w:sz w:val="21"/>
-          <w:szCs w:val="21"/>
-        </w:rPr>
-        <w:t xml:space="preserve"> </w:t>
-      </w:r>
-      <w:r>
-        <w:rPr>
-          <w:rFonts w:ascii="Helvetica" w:hAnsi="Helvetica" w:cs="Helvetica"/>
-          <w:color w:val="333333"/>
-          <w:sz w:val="21"/>
-          <w:szCs w:val="21"/>
-        </w:rPr>
-        <w:t>de enemigos</w:t>
-      </w:r>
-      <w:r>
-        <w:rPr>
-          <w:rFonts w:ascii="Helvetica" w:hAnsi="Helvetica" w:cs="Helvetica"/>
-          <w:color w:val="333333"/>
-          <w:sz w:val="21"/>
-          <w:szCs w:val="21"/>
-        </w:rPr>
-        <w:t xml:space="preserve"> </w:t>
-      </w:r>
-      <w:r>
-        <w:rPr>
-          <w:rFonts w:ascii="Helvetica" w:hAnsi="Helvetica" w:cs="Helvetica"/>
-          <w:color w:val="333333"/>
-          <w:sz w:val="21"/>
-          <w:szCs w:val="21"/>
-        </w:rPr>
-        <w:t>sea</w:t>
-      </w:r>
-      <w:r>
-        <w:rPr>
-          <w:rFonts w:ascii="Helvetica" w:hAnsi="Helvetica" w:cs="Helvetica"/>
-          <w:color w:val="333333"/>
-          <w:sz w:val="21"/>
-          <w:szCs w:val="21"/>
-        </w:rPr>
-        <w:t xml:space="preserve"> </w:t>
-      </w:r>
-      <w:r>
-        <w:rPr>
-          <w:rFonts w:ascii="Helvetica" w:hAnsi="Helvetica" w:cs="Helvetica"/>
-          <w:color w:val="333333"/>
-          <w:sz w:val="21"/>
-          <w:szCs w:val="21"/>
-        </w:rPr>
-        <w:t>más o menos</w:t>
-      </w:r>
-      <w:r>
-        <w:rPr>
-          <w:rFonts w:ascii="Helvetica" w:hAnsi="Helvetica" w:cs="Helvetica"/>
-          <w:color w:val="333333"/>
-          <w:sz w:val="21"/>
-          <w:szCs w:val="21"/>
-        </w:rPr>
-        <w:t xml:space="preserve"> </w:t>
-      </w:r>
-      <w:r>
-        <w:rPr>
-          <w:rFonts w:ascii="Helvetica" w:hAnsi="Helvetica" w:cs="Helvetica"/>
-          <w:color w:val="333333"/>
-          <w:sz w:val="21"/>
-          <w:szCs w:val="21"/>
-        </w:rPr>
-        <w:t>frecuente</w:t>
-      </w:r>
-      <w:r>
-        <w:rPr>
-          <w:rFonts w:ascii="Helvetica" w:hAnsi="Helvetica" w:cs="Helvetica"/>
-          <w:color w:val="333333"/>
-          <w:sz w:val="21"/>
-          <w:szCs w:val="21"/>
-        </w:rPr>
-        <w:t>. </w:t>
-      </w:r>
-    </w:p>
-    <w:p>
-      <w:pPr>
-        <w:pStyle w:val="NormalWeb"/>
-        <w:shd w:val="clear" w:color="auto" w:fill="FFFFFF"/>
-        <w:spacing w:before="0" w:beforeAutospacing="0" w:after="150" w:afterAutospacing="0"/>
-        <w:rPr>
-          <w:rFonts w:ascii="Helvetica" w:hAnsi="Helvetica" w:cs="Helvetica"/>
-          <w:color w:val="333333"/>
-          <w:sz w:val="21"/>
-          <w:szCs w:val="21"/>
-        </w:rPr>
-      </w:pPr>
-      <w:r>
-        <w:rPr>
-          <w:rFonts w:ascii="Helvetica" w:hAnsi="Helvetica" w:cs="Helvetica"/>
-          <w:color w:val="333333"/>
-          <w:sz w:val="21"/>
-          <w:szCs w:val="21"/>
-        </w:rPr>
+      <w:proofErr w:type="spellStart"/>
+      <w:r>
+        <w:rPr>
+          <w:rFonts w:ascii="Helvetica" w:hAnsi="Helvetica" w:cs="Helvetica"/>
+          <w:color w:val="333333"/>
+          <w:sz w:val="21"/>
+          <w:szCs w:val="21"/>
+        </w:rPr>
+        <w:t>int</w:t>
+      </w:r>
+      <w:proofErr w:type="spellEnd"/>
+      <w:r>
+        <w:rPr>
+          <w:rFonts w:ascii="Helvetica" w:hAnsi="Helvetica" w:cs="Helvetica"/>
+          <w:color w:val="333333"/>
+          <w:sz w:val="21"/>
+          <w:szCs w:val="21"/>
+        </w:rPr>
+        <w:t xml:space="preserve"> puntuación = 0; al ir a la bala me sale la nueva variable del </w:t>
+      </w:r>
+      <w:proofErr w:type="gramStart"/>
+      <w:r>
+        <w:rPr>
+          <w:rFonts w:ascii="Helvetica" w:hAnsi="Helvetica" w:cs="Helvetica"/>
+          <w:color w:val="333333"/>
+          <w:sz w:val="21"/>
+          <w:szCs w:val="21"/>
+        </w:rPr>
+        <w:t>Script</w:t>
+      </w:r>
+      <w:proofErr w:type="gramEnd"/>
+      <w:r>
+        <w:rPr>
+          <w:rFonts w:ascii="Helvetica" w:hAnsi="Helvetica" w:cs="Helvetica"/>
+          <w:color w:val="333333"/>
+          <w:sz w:val="21"/>
+          <w:szCs w:val="21"/>
+        </w:rPr>
+        <w:t xml:space="preserve"> pero no me deja asignar el </w:t>
+      </w:r>
+      <w:proofErr w:type="spellStart"/>
+      <w:r>
+        <w:rPr>
+          <w:rFonts w:ascii="Helvetica" w:hAnsi="Helvetica" w:cs="Helvetica"/>
+          <w:color w:val="333333"/>
+          <w:sz w:val="21"/>
+          <w:szCs w:val="21"/>
+        </w:rPr>
+        <w:t>text</w:t>
+      </w:r>
+      <w:proofErr w:type="spellEnd"/>
+      <w:r>
+        <w:rPr>
+          <w:rFonts w:ascii="Helvetica" w:hAnsi="Helvetica" w:cs="Helvetica"/>
+          <w:color w:val="333333"/>
+          <w:sz w:val="21"/>
+          <w:szCs w:val="21"/>
+        </w:rPr>
+        <w:t xml:space="preserve"> contador que es el objeto UI que tengo dentro de </w:t>
+      </w:r>
+      <w:proofErr w:type="spellStart"/>
+      <w:r>
+        <w:rPr>
+          <w:rFonts w:ascii="Helvetica" w:hAnsi="Helvetica" w:cs="Helvetica"/>
+          <w:color w:val="333333"/>
+          <w:sz w:val="21"/>
+          <w:szCs w:val="21"/>
+        </w:rPr>
+        <w:t>Canvas</w:t>
+      </w:r>
+      <w:proofErr w:type="spellEnd"/>
+      <w:r>
+        <w:rPr>
+          <w:rFonts w:ascii="Helvetica" w:hAnsi="Helvetica" w:cs="Helvetica"/>
+          <w:color w:val="333333"/>
+          <w:sz w:val="21"/>
+          <w:szCs w:val="21"/>
+        </w:rPr>
+        <w:t xml:space="preserve">. Luego creo un método </w:t>
+      </w:r>
+      <w:proofErr w:type="spellStart"/>
+      <w:r>
+        <w:rPr>
+          <w:rFonts w:ascii="Helvetica" w:hAnsi="Helvetica" w:cs="Helvetica"/>
+          <w:color w:val="333333"/>
+          <w:sz w:val="21"/>
+          <w:szCs w:val="21"/>
+        </w:rPr>
+        <w:t>OnTriggerEnter</w:t>
+      </w:r>
+      <w:proofErr w:type="spellEnd"/>
+      <w:r>
+        <w:rPr>
+          <w:rFonts w:ascii="Helvetica" w:hAnsi="Helvetica" w:cs="Helvetica"/>
+          <w:color w:val="333333"/>
+          <w:sz w:val="21"/>
+          <w:szCs w:val="21"/>
+        </w:rPr>
+        <w:t xml:space="preserve"> con un </w:t>
+      </w:r>
+      <w:proofErr w:type="spellStart"/>
+      <w:r>
+        <w:rPr>
+          <w:rFonts w:ascii="Helvetica" w:hAnsi="Helvetica" w:cs="Helvetica"/>
+          <w:color w:val="333333"/>
+          <w:sz w:val="21"/>
+          <w:szCs w:val="21"/>
+        </w:rPr>
+        <w:t>if</w:t>
+      </w:r>
+      <w:proofErr w:type="spellEnd"/>
+      <w:r>
+        <w:rPr>
+          <w:rFonts w:ascii="Helvetica" w:hAnsi="Helvetica" w:cs="Helvetica"/>
+          <w:color w:val="333333"/>
+          <w:sz w:val="21"/>
+          <w:szCs w:val="21"/>
+        </w:rPr>
+        <w:t xml:space="preserve"> para el tag </w:t>
+      </w:r>
+      <w:proofErr w:type="spellStart"/>
+      <w:r>
+        <w:rPr>
+          <w:rFonts w:ascii="Helvetica" w:hAnsi="Helvetica" w:cs="Helvetica"/>
+          <w:color w:val="333333"/>
+          <w:sz w:val="21"/>
+          <w:szCs w:val="21"/>
+        </w:rPr>
+        <w:t>Enemy</w:t>
+      </w:r>
+      <w:proofErr w:type="spellEnd"/>
+      <w:r>
+        <w:rPr>
+          <w:rFonts w:ascii="Helvetica" w:hAnsi="Helvetica" w:cs="Helvetica"/>
+          <w:color w:val="333333"/>
+          <w:sz w:val="21"/>
+          <w:szCs w:val="21"/>
+        </w:rPr>
+        <w:t xml:space="preserve"> a si solo se sumara puntuación cuando la bala haga </w:t>
+      </w:r>
+      <w:proofErr w:type="spellStart"/>
+      <w:r>
+        <w:rPr>
+          <w:rFonts w:ascii="Helvetica" w:hAnsi="Helvetica" w:cs="Helvetica"/>
+          <w:color w:val="333333"/>
+          <w:sz w:val="21"/>
+          <w:szCs w:val="21"/>
+        </w:rPr>
+        <w:t>collinder</w:t>
+      </w:r>
+      <w:proofErr w:type="spellEnd"/>
+      <w:r>
+        <w:rPr>
+          <w:rFonts w:ascii="Helvetica" w:hAnsi="Helvetica" w:cs="Helvetica"/>
+          <w:color w:val="333333"/>
+          <w:sz w:val="21"/>
+          <w:szCs w:val="21"/>
+        </w:rPr>
+        <w:t xml:space="preserve"> con </w:t>
+      </w:r>
+      <w:proofErr w:type="spellStart"/>
+      <w:r>
+        <w:rPr>
+          <w:rFonts w:ascii="Helvetica" w:hAnsi="Helvetica" w:cs="Helvetica"/>
+          <w:color w:val="333333"/>
+          <w:sz w:val="21"/>
+          <w:szCs w:val="21"/>
+        </w:rPr>
+        <w:t>Enemy</w:t>
+      </w:r>
+      <w:proofErr w:type="spellEnd"/>
+      <w:r>
+        <w:rPr>
+          <w:rFonts w:ascii="Helvetica" w:hAnsi="Helvetica" w:cs="Helvetica"/>
+          <w:color w:val="333333"/>
+          <w:sz w:val="21"/>
+          <w:szCs w:val="21"/>
+        </w:rPr>
+        <w:t>, pero no he conseguido que me funcione porque no termino de entenderlo.</w:t>
+      </w:r>
+    </w:p>
+    <w:p>
+      <w:pPr>
+        <w:pStyle w:val="NormalWeb"/>
+        <w:shd w:val="clear" w:color="auto" w:fill="FFFFFF"/>
+        <w:spacing w:before="0" w:beforeAutospacing="0" w:after="150" w:afterAutospacing="0"/>
+        <w:ind w:left="720"/>
+        <w:rPr>
+          <w:rFonts w:ascii="Helvetica" w:hAnsi="Helvetica" w:cs="Helvetica"/>
+          <w:color w:val="333333"/>
+          <w:sz w:val="21"/>
+          <w:szCs w:val="21"/>
+        </w:rPr>
+      </w:pPr>
+    </w:p>
+    <w:p>
+      <w:pPr>
+        <w:pStyle w:val="NormalWeb"/>
+        <w:shd w:val="clear" w:color="auto" w:fill="FFFFFF"/>
+        <w:spacing w:before="0" w:beforeAutospacing="0" w:after="150" w:afterAutospacing="0"/>
+        <w:ind w:left="720"/>
+        <w:rPr>
+          <w:rFonts w:ascii="Helvetica" w:hAnsi="Helvetica" w:cs="Helvetica"/>
+          <w:color w:val="333333"/>
+          <w:sz w:val="21"/>
+          <w:szCs w:val="21"/>
+        </w:rPr>
+      </w:pPr>
+    </w:p>
+    <w:p>
+      <w:pPr>
+        <w:pStyle w:val="NormalWeb"/>
+        <w:shd w:val="clear" w:color="auto" w:fill="FFFFFF"/>
+        <w:spacing w:before="0" w:beforeAutospacing="0" w:after="150" w:afterAutospacing="0"/>
+        <w:ind w:left="720"/>
+        <w:rPr>
+          <w:rFonts w:ascii="Helvetica" w:hAnsi="Helvetica" w:cs="Helvetica"/>
+          <w:color w:val="333333"/>
+          <w:sz w:val="21"/>
+          <w:szCs w:val="21"/>
+        </w:rPr>
+      </w:pPr>
+    </w:p>
+    <w:p>
+      <w:pPr>
+        <w:pStyle w:val="NormalWeb"/>
+        <w:shd w:val="clear" w:color="auto" w:fill="FFFFFF"/>
+        <w:spacing w:before="0" w:beforeAutospacing="0" w:after="150" w:afterAutospacing="0"/>
+        <w:ind w:left="720"/>
+        <w:rPr>
+          <w:rFonts w:ascii="Helvetica" w:hAnsi="Helvetica" w:cs="Helvetica"/>
+          <w:color w:val="333333"/>
+          <w:sz w:val="21"/>
+          <w:szCs w:val="21"/>
+        </w:rPr>
+      </w:pPr>
+    </w:p>
+    <w:p>
+      <w:pPr>
+        <w:pStyle w:val="NormalWeb"/>
+        <w:shd w:val="clear" w:color="auto" w:fill="FFFFFF"/>
+        <w:spacing w:before="0" w:beforeAutospacing="0" w:after="150" w:afterAutospacing="0"/>
+        <w:ind w:left="720"/>
+        <w:rPr>
+          <w:rFonts w:ascii="Helvetica" w:hAnsi="Helvetica" w:cs="Helvetica"/>
+          <w:color w:val="333333"/>
+          <w:sz w:val="21"/>
+          <w:szCs w:val="21"/>
+        </w:rPr>
+      </w:pPr>
+    </w:p>
+    <w:p>
+      <w:pPr>
+        <w:pStyle w:val="NormalWeb"/>
+        <w:shd w:val="clear" w:color="auto" w:fill="FFFFFF"/>
+        <w:spacing w:before="0" w:beforeAutospacing="0" w:after="150" w:afterAutospacing="0"/>
+        <w:ind w:left="720"/>
+        <w:rPr>
+          <w:rFonts w:ascii="Helvetica" w:hAnsi="Helvetica" w:cs="Helvetica"/>
+          <w:color w:val="333333"/>
+          <w:sz w:val="21"/>
+          <w:szCs w:val="21"/>
+        </w:rPr>
+      </w:pPr>
+    </w:p>
+    <w:p>
+      <w:pPr>
+        <w:pStyle w:val="NormalWeb"/>
+        <w:shd w:val="clear" w:color="auto" w:fill="FFFFFF"/>
+        <w:spacing w:before="0" w:beforeAutospacing="0" w:after="150" w:afterAutospacing="0"/>
+        <w:ind w:left="708"/>
+        <w:rPr>
+          <w:rFonts w:ascii="Helvetica" w:hAnsi="Helvetica" w:cs="Helvetica"/>
+          <w:color w:val="333333"/>
+          <w:sz w:val="21"/>
+          <w:szCs w:val="21"/>
+        </w:rPr>
+      </w:pPr>
+      <w:r>
+        <w:rPr>
+          <w:rFonts w:ascii="Helvetica" w:hAnsi="Helvetica" w:cs="Helvetica"/>
+          <w:color w:val="333333"/>
+          <w:sz w:val="21"/>
+          <w:szCs w:val="21"/>
+        </w:rPr>
+        <w:lastRenderedPageBreak/>
+        <w:t xml:space="preserve">5. Hacer un listado con los conceptos introducidos en este documento, indicar la </w:t>
+      </w:r>
+      <w:r>
+        <w:rPr>
+          <w:rFonts w:ascii="Helvetica" w:hAnsi="Helvetica" w:cs="Helvetica"/>
+          <w:color w:val="333333"/>
+          <w:sz w:val="21"/>
+          <w:szCs w:val="21"/>
+        </w:rPr>
+        <w:t>página y</w:t>
+      </w:r>
+      <w:r>
+        <w:rPr>
+          <w:rFonts w:ascii="Helvetica" w:hAnsi="Helvetica" w:cs="Helvetica"/>
+          <w:color w:val="333333"/>
+          <w:sz w:val="21"/>
+          <w:szCs w:val="21"/>
+        </w:rPr>
+        <w:t xml:space="preserve"> explicar qué son y para que se utilizan.</w:t>
+      </w:r>
+    </w:p>
+    <w:p>
+      <w:r>
         <w:t xml:space="preserve">- </w:t>
+      </w:r>
+      <w:r>
+        <w:t>Los conceptos nuevos introducidos han sido hacer un contador que sume puntos cada vez que mate a un enemigo.</w:t>
+      </w:r>
+    </w:p>
+    <w:p>
+      <w:r>
+        <w:t xml:space="preserve">Para ello hemos creado un objeto puntuación como hijo de la </w:t>
+      </w:r>
+      <w:proofErr w:type="spellStart"/>
+      <w:r>
+        <w:t>MainCamera</w:t>
+      </w:r>
+      <w:proofErr w:type="spellEnd"/>
+      <w:r>
+        <w:t xml:space="preserve"> con el fin de que la puntuación este continuamente en la pantalla del </w:t>
+      </w:r>
+      <w:proofErr w:type="spellStart"/>
+      <w:r>
+        <w:t>player</w:t>
+      </w:r>
+      <w:proofErr w:type="spellEnd"/>
+      <w:r>
+        <w:t>.</w:t>
+      </w:r>
+    </w:p>
+    <w:p>
+      <w:r>
+        <w:t xml:space="preserve">Finalmente se crean dos Script uno para el objeto nuevo creado y otro para el </w:t>
+      </w:r>
+      <w:proofErr w:type="spellStart"/>
+      <w:r>
+        <w:t>enemy</w:t>
+      </w:r>
+      <w:proofErr w:type="spellEnd"/>
+      <w:r>
+        <w:t xml:space="preserve"> que escuchara el evento de cuando el </w:t>
+      </w:r>
+      <w:proofErr w:type="spellStart"/>
+      <w:r>
+        <w:t>enemy</w:t>
+      </w:r>
+      <w:proofErr w:type="spellEnd"/>
+      <w:r>
+        <w:t xml:space="preserve"> es eliminado y llamara al script del Score para sumar puntos.</w:t>
+      </w:r>
+    </w:p>
+    <w:p>
+      <w:pPr>
+        <w:pStyle w:val="Prrafodelista"/>
+        <w:numPr>
+          <w:ilvl w:val="0"/>
+          <w:numId w:val="3"/>
+        </w:numPr>
+      </w:pPr>
+      <w:r>
+        <w:t xml:space="preserve">El otro concepto </w:t>
+      </w:r>
+      <w:r>
+        <w:t>ha</w:t>
+      </w:r>
+      <w:r>
+        <w:t xml:space="preserve"> sido regenerar enemigos</w:t>
+      </w:r>
+      <w:r>
+        <w:t xml:space="preserve"> cuando son eliminados.</w:t>
+      </w:r>
+    </w:p>
+    <w:p>
+      <w:pPr>
+        <w:ind w:left="360"/>
+      </w:pPr>
+      <w:r>
+        <w:t xml:space="preserve">Para ello he creado una nueva textura de un </w:t>
+      </w:r>
+      <w:proofErr w:type="spellStart"/>
+      <w:r>
+        <w:t>V</w:t>
+      </w:r>
+      <w:r>
+        <w:t>ortex</w:t>
+      </w:r>
+      <w:proofErr w:type="spellEnd"/>
+      <w:r>
+        <w:t xml:space="preserve"> que es donde rege</w:t>
+      </w:r>
+      <w:r>
+        <w:t>nerare</w:t>
+      </w:r>
+      <w:r>
+        <w:t xml:space="preserve"> los enemigos cuando mueran. </w:t>
+      </w:r>
+      <w:r>
+        <w:t xml:space="preserve">Hago un nuevo Script que es el que esta comentado y explicado en la pregunta 3 asignándolo al </w:t>
+      </w:r>
+      <w:proofErr w:type="spellStart"/>
+      <w:r>
+        <w:t>Vortex</w:t>
       </w:r>
       <w:bookmarkStart w:id="0" w:name="_GoBack"/>
       <w:bookmarkEnd w:id="0"/>
-    </w:p>
-    <w:p>
-      <w:pPr>
-        <w:pStyle w:val="NormalWeb"/>
-        <w:shd w:val="clear" w:color="auto" w:fill="FFFFFF"/>
-        <w:spacing w:before="0" w:beforeAutospacing="0" w:after="150" w:afterAutospacing="0"/>
-        <w:rPr>
-          <w:rFonts w:ascii="Helvetica" w:hAnsi="Helvetica" w:cs="Helvetica"/>
-          <w:color w:val="333333"/>
-          <w:sz w:val="21"/>
-          <w:szCs w:val="21"/>
-        </w:rPr>
-      </w:pPr>
-      <w:r>
-        <w:rPr>
-          <w:rFonts w:ascii="Helvetica" w:hAnsi="Helvetica" w:cs="Helvetica"/>
-          <w:color w:val="333333"/>
-          <w:sz w:val="21"/>
-          <w:szCs w:val="21"/>
-        </w:rPr>
-        <w:t xml:space="preserve">4. Implementar el marcador del </w:t>
-      </w:r>
-      <w:r>
-        <w:rPr>
-          <w:rFonts w:ascii="Helvetica" w:hAnsi="Helvetica" w:cs="Helvetica"/>
-          <w:color w:val="333333"/>
-          <w:sz w:val="21"/>
-          <w:szCs w:val="21"/>
-        </w:rPr>
-        <w:t>juego</w:t>
-      </w:r>
-      <w:r>
-        <w:rPr>
-          <w:rFonts w:ascii="Helvetica" w:hAnsi="Helvetica" w:cs="Helvetica"/>
-          <w:color w:val="333333"/>
-          <w:sz w:val="21"/>
-          <w:szCs w:val="21"/>
-        </w:rPr>
-        <w:t xml:space="preserve"> </w:t>
-      </w:r>
-      <w:r>
-        <w:rPr>
-          <w:rFonts w:ascii="Helvetica" w:hAnsi="Helvetica" w:cs="Helvetica"/>
-          <w:color w:val="333333"/>
-          <w:sz w:val="21"/>
-          <w:szCs w:val="21"/>
-        </w:rPr>
-        <w:t>utiliza</w:t>
-      </w:r>
-      <w:r>
-        <w:rPr>
-          <w:rFonts w:ascii="Helvetica" w:hAnsi="Helvetica" w:cs="Helvetica"/>
-          <w:color w:val="333333"/>
-          <w:sz w:val="21"/>
-          <w:szCs w:val="21"/>
-        </w:rPr>
-        <w:t xml:space="preserve"> </w:t>
-      </w:r>
-      <w:r>
-        <w:rPr>
-          <w:rFonts w:ascii="Helvetica" w:hAnsi="Helvetica" w:cs="Helvetica"/>
-          <w:color w:val="333333"/>
-          <w:sz w:val="21"/>
-          <w:szCs w:val="21"/>
-        </w:rPr>
-        <w:t>la herramienta</w:t>
-      </w:r>
-      <w:r>
-        <w:rPr>
-          <w:rFonts w:ascii="Helvetica" w:hAnsi="Helvetica" w:cs="Helvetica"/>
-          <w:color w:val="333333"/>
-          <w:sz w:val="21"/>
-          <w:szCs w:val="21"/>
-        </w:rPr>
-        <w:t xml:space="preserve"> de generació</w:t>
-      </w:r>
-      <w:r>
-        <w:rPr>
-          <w:rFonts w:ascii="Helvetica" w:hAnsi="Helvetica" w:cs="Helvetica"/>
-          <w:color w:val="333333"/>
-          <w:sz w:val="21"/>
-          <w:szCs w:val="21"/>
-        </w:rPr>
-        <w:t>n</w:t>
-      </w:r>
-      <w:r>
-        <w:rPr>
-          <w:rFonts w:ascii="Helvetica" w:hAnsi="Helvetica" w:cs="Helvetica"/>
-          <w:color w:val="333333"/>
-          <w:sz w:val="21"/>
-          <w:szCs w:val="21"/>
-        </w:rPr>
-        <w:t xml:space="preserve"> de GUI de Unity. Explicar </w:t>
-      </w:r>
-      <w:r>
-        <w:rPr>
-          <w:rFonts w:ascii="Helvetica" w:hAnsi="Helvetica" w:cs="Helvetica"/>
-          <w:color w:val="333333"/>
-          <w:sz w:val="21"/>
-          <w:szCs w:val="21"/>
-        </w:rPr>
-        <w:t>los</w:t>
-      </w:r>
-      <w:r>
-        <w:rPr>
-          <w:rFonts w:ascii="Helvetica" w:hAnsi="Helvetica" w:cs="Helvetica"/>
-          <w:color w:val="333333"/>
-          <w:sz w:val="21"/>
-          <w:szCs w:val="21"/>
-        </w:rPr>
-        <w:t xml:space="preserve"> p</w:t>
-      </w:r>
-      <w:r>
-        <w:rPr>
-          <w:rFonts w:ascii="Helvetica" w:hAnsi="Helvetica" w:cs="Helvetica"/>
-          <w:color w:val="333333"/>
-          <w:sz w:val="21"/>
-          <w:szCs w:val="21"/>
-        </w:rPr>
-        <w:t>a</w:t>
-      </w:r>
-      <w:r>
-        <w:rPr>
-          <w:rFonts w:ascii="Helvetica" w:hAnsi="Helvetica" w:cs="Helvetica"/>
-          <w:color w:val="333333"/>
-          <w:sz w:val="21"/>
-          <w:szCs w:val="21"/>
-        </w:rPr>
-        <w:t xml:space="preserve">sos que </w:t>
-      </w:r>
-      <w:r>
-        <w:rPr>
-          <w:rFonts w:ascii="Helvetica" w:hAnsi="Helvetica" w:cs="Helvetica"/>
-          <w:color w:val="333333"/>
-          <w:sz w:val="21"/>
-          <w:szCs w:val="21"/>
-        </w:rPr>
-        <w:t>se han seguido.</w:t>
-      </w:r>
-      <w:r>
-        <w:rPr>
-          <w:rFonts w:ascii="Helvetica" w:hAnsi="Helvetica" w:cs="Helvetica"/>
-          <w:color w:val="333333"/>
-          <w:sz w:val="21"/>
-          <w:szCs w:val="21"/>
-        </w:rPr>
-        <w:t> </w:t>
-      </w:r>
-    </w:p>
-    <w:p>
-      <w:pPr>
-        <w:pStyle w:val="NormalWeb"/>
-        <w:shd w:val="clear" w:color="auto" w:fill="FFFFFF"/>
-        <w:spacing w:before="0" w:beforeAutospacing="0" w:after="150" w:afterAutospacing="0"/>
-        <w:rPr>
-          <w:rFonts w:ascii="Helvetica" w:hAnsi="Helvetica" w:cs="Helvetica"/>
-          <w:color w:val="333333"/>
-          <w:sz w:val="21"/>
-          <w:szCs w:val="21"/>
-        </w:rPr>
-      </w:pPr>
-      <w:r>
-        <w:rPr>
-          <w:rFonts w:ascii="Helvetica" w:hAnsi="Helvetica" w:cs="Helvetica"/>
-          <w:color w:val="333333"/>
-          <w:sz w:val="21"/>
-          <w:szCs w:val="21"/>
-        </w:rPr>
-        <w:t xml:space="preserve">5. </w:t>
-      </w:r>
-      <w:r>
-        <w:rPr>
-          <w:rFonts w:ascii="Helvetica" w:hAnsi="Helvetica" w:cs="Helvetica"/>
-          <w:color w:val="333333"/>
-          <w:sz w:val="21"/>
-          <w:szCs w:val="21"/>
-        </w:rPr>
-        <w:t>Hacer</w:t>
-      </w:r>
-      <w:r>
-        <w:rPr>
-          <w:rFonts w:ascii="Helvetica" w:hAnsi="Helvetica" w:cs="Helvetica"/>
-          <w:color w:val="333333"/>
-          <w:sz w:val="21"/>
-          <w:szCs w:val="21"/>
-        </w:rPr>
-        <w:t xml:space="preserve"> un lista</w:t>
-      </w:r>
-      <w:r>
-        <w:rPr>
-          <w:rFonts w:ascii="Helvetica" w:hAnsi="Helvetica" w:cs="Helvetica"/>
-          <w:color w:val="333333"/>
-          <w:sz w:val="21"/>
-          <w:szCs w:val="21"/>
-        </w:rPr>
-        <w:t>do</w:t>
-      </w:r>
-      <w:r>
-        <w:rPr>
-          <w:rFonts w:ascii="Helvetica" w:hAnsi="Helvetica" w:cs="Helvetica"/>
-          <w:color w:val="333333"/>
-          <w:sz w:val="21"/>
-          <w:szCs w:val="21"/>
-        </w:rPr>
-        <w:t xml:space="preserve"> </w:t>
-      </w:r>
-      <w:r>
-        <w:rPr>
-          <w:rFonts w:ascii="Helvetica" w:hAnsi="Helvetica" w:cs="Helvetica"/>
-          <w:color w:val="333333"/>
-          <w:sz w:val="21"/>
-          <w:szCs w:val="21"/>
-        </w:rPr>
-        <w:t>con los</w:t>
-      </w:r>
-      <w:r>
-        <w:rPr>
-          <w:rFonts w:ascii="Helvetica" w:hAnsi="Helvetica" w:cs="Helvetica"/>
-          <w:color w:val="333333"/>
-          <w:sz w:val="21"/>
-          <w:szCs w:val="21"/>
-        </w:rPr>
-        <w:t xml:space="preserve"> concept</w:t>
-      </w:r>
-      <w:r>
-        <w:rPr>
-          <w:rFonts w:ascii="Helvetica" w:hAnsi="Helvetica" w:cs="Helvetica"/>
-          <w:color w:val="333333"/>
-          <w:sz w:val="21"/>
-          <w:szCs w:val="21"/>
-        </w:rPr>
-        <w:t>o</w:t>
-      </w:r>
-      <w:r>
-        <w:rPr>
-          <w:rFonts w:ascii="Helvetica" w:hAnsi="Helvetica" w:cs="Helvetica"/>
-          <w:color w:val="333333"/>
-          <w:sz w:val="21"/>
-          <w:szCs w:val="21"/>
-        </w:rPr>
-        <w:t>s introdu</w:t>
-      </w:r>
-      <w:r>
-        <w:rPr>
-          <w:rFonts w:ascii="Helvetica" w:hAnsi="Helvetica" w:cs="Helvetica"/>
-          <w:color w:val="333333"/>
-          <w:sz w:val="21"/>
-          <w:szCs w:val="21"/>
-        </w:rPr>
-        <w:t>c</w:t>
-      </w:r>
-      <w:r>
-        <w:rPr>
-          <w:rFonts w:ascii="Helvetica" w:hAnsi="Helvetica" w:cs="Helvetica"/>
-          <w:color w:val="333333"/>
-          <w:sz w:val="21"/>
-          <w:szCs w:val="21"/>
-        </w:rPr>
-        <w:t>i</w:t>
-      </w:r>
-      <w:r>
-        <w:rPr>
-          <w:rFonts w:ascii="Helvetica" w:hAnsi="Helvetica" w:cs="Helvetica"/>
-          <w:color w:val="333333"/>
-          <w:sz w:val="21"/>
-          <w:szCs w:val="21"/>
-        </w:rPr>
-        <w:t>dos</w:t>
-      </w:r>
-      <w:r>
-        <w:rPr>
-          <w:rFonts w:ascii="Helvetica" w:hAnsi="Helvetica" w:cs="Helvetica"/>
-          <w:color w:val="333333"/>
-          <w:sz w:val="21"/>
-          <w:szCs w:val="21"/>
-        </w:rPr>
-        <w:t xml:space="preserve"> en </w:t>
-      </w:r>
-      <w:r>
-        <w:rPr>
-          <w:rFonts w:ascii="Helvetica" w:hAnsi="Helvetica" w:cs="Helvetica"/>
-          <w:color w:val="333333"/>
-          <w:sz w:val="21"/>
-          <w:szCs w:val="21"/>
-        </w:rPr>
-        <w:t>este</w:t>
-      </w:r>
-      <w:r>
-        <w:rPr>
-          <w:rFonts w:ascii="Helvetica" w:hAnsi="Helvetica" w:cs="Helvetica"/>
-          <w:color w:val="333333"/>
-          <w:sz w:val="21"/>
-          <w:szCs w:val="21"/>
-        </w:rPr>
-        <w:t xml:space="preserve"> document</w:t>
-      </w:r>
-      <w:r>
-        <w:rPr>
-          <w:rFonts w:ascii="Helvetica" w:hAnsi="Helvetica" w:cs="Helvetica"/>
-          <w:color w:val="333333"/>
-          <w:sz w:val="21"/>
-          <w:szCs w:val="21"/>
-        </w:rPr>
-        <w:t>o</w:t>
-      </w:r>
-      <w:r>
-        <w:rPr>
-          <w:rFonts w:ascii="Helvetica" w:hAnsi="Helvetica" w:cs="Helvetica"/>
-          <w:color w:val="333333"/>
-          <w:sz w:val="21"/>
-          <w:szCs w:val="21"/>
-        </w:rPr>
-        <w:t xml:space="preserve">, indicar la </w:t>
-      </w:r>
-      <w:proofErr w:type="gramStart"/>
-      <w:r>
-        <w:rPr>
-          <w:rFonts w:ascii="Helvetica" w:hAnsi="Helvetica" w:cs="Helvetica"/>
-          <w:color w:val="333333"/>
-          <w:sz w:val="21"/>
-          <w:szCs w:val="21"/>
-        </w:rPr>
-        <w:t>página</w:t>
-      </w:r>
-      <w:r>
-        <w:rPr>
-          <w:rFonts w:ascii="Helvetica" w:hAnsi="Helvetica" w:cs="Helvetica"/>
-          <w:color w:val="333333"/>
-          <w:sz w:val="21"/>
-          <w:szCs w:val="21"/>
-        </w:rPr>
-        <w:t xml:space="preserve"> </w:t>
-      </w:r>
-      <w:r>
-        <w:rPr>
-          <w:rFonts w:ascii="Helvetica" w:hAnsi="Helvetica" w:cs="Helvetica"/>
-          <w:color w:val="333333"/>
-          <w:sz w:val="21"/>
-          <w:szCs w:val="21"/>
-        </w:rPr>
-        <w:t xml:space="preserve"> y</w:t>
-      </w:r>
-      <w:proofErr w:type="gramEnd"/>
-      <w:r>
-        <w:rPr>
-          <w:rFonts w:ascii="Helvetica" w:hAnsi="Helvetica" w:cs="Helvetica"/>
-          <w:color w:val="333333"/>
-          <w:sz w:val="21"/>
-          <w:szCs w:val="21"/>
-        </w:rPr>
-        <w:t xml:space="preserve"> </w:t>
-      </w:r>
-      <w:r>
-        <w:rPr>
-          <w:rFonts w:ascii="Helvetica" w:hAnsi="Helvetica" w:cs="Helvetica"/>
-          <w:color w:val="333333"/>
-          <w:sz w:val="21"/>
-          <w:szCs w:val="21"/>
-        </w:rPr>
-        <w:t xml:space="preserve">explicar </w:t>
-      </w:r>
-      <w:r>
-        <w:rPr>
-          <w:rFonts w:ascii="Helvetica" w:hAnsi="Helvetica" w:cs="Helvetica"/>
-          <w:color w:val="333333"/>
-          <w:sz w:val="21"/>
-          <w:szCs w:val="21"/>
-        </w:rPr>
-        <w:t>qué</w:t>
-      </w:r>
-      <w:r>
-        <w:rPr>
-          <w:rFonts w:ascii="Helvetica" w:hAnsi="Helvetica" w:cs="Helvetica"/>
-          <w:color w:val="333333"/>
-          <w:sz w:val="21"/>
-          <w:szCs w:val="21"/>
-        </w:rPr>
-        <w:t xml:space="preserve"> </w:t>
-      </w:r>
-      <w:r>
-        <w:rPr>
-          <w:rFonts w:ascii="Helvetica" w:hAnsi="Helvetica" w:cs="Helvetica"/>
-          <w:color w:val="333333"/>
-          <w:sz w:val="21"/>
-          <w:szCs w:val="21"/>
-        </w:rPr>
-        <w:t>son</w:t>
-      </w:r>
-      <w:r>
-        <w:rPr>
-          <w:rFonts w:ascii="Helvetica" w:hAnsi="Helvetica" w:cs="Helvetica"/>
-          <w:color w:val="333333"/>
-          <w:sz w:val="21"/>
-          <w:szCs w:val="21"/>
-        </w:rPr>
-        <w:t xml:space="preserve"> </w:t>
-      </w:r>
-      <w:r>
-        <w:rPr>
-          <w:rFonts w:ascii="Helvetica" w:hAnsi="Helvetica" w:cs="Helvetica"/>
-          <w:color w:val="333333"/>
-          <w:sz w:val="21"/>
-          <w:szCs w:val="21"/>
-        </w:rPr>
-        <w:t xml:space="preserve">y </w:t>
-      </w:r>
-      <w:r>
-        <w:rPr>
-          <w:rFonts w:ascii="Helvetica" w:hAnsi="Helvetica" w:cs="Helvetica"/>
-          <w:color w:val="333333"/>
-          <w:sz w:val="21"/>
-          <w:szCs w:val="21"/>
-        </w:rPr>
-        <w:t>p</w:t>
-      </w:r>
-      <w:r>
-        <w:rPr>
-          <w:rFonts w:ascii="Helvetica" w:hAnsi="Helvetica" w:cs="Helvetica"/>
-          <w:color w:val="333333"/>
-          <w:sz w:val="21"/>
-          <w:szCs w:val="21"/>
-        </w:rPr>
-        <w:t>ara que</w:t>
-      </w:r>
-      <w:r>
-        <w:rPr>
-          <w:rFonts w:ascii="Helvetica" w:hAnsi="Helvetica" w:cs="Helvetica"/>
-          <w:color w:val="333333"/>
-          <w:sz w:val="21"/>
-          <w:szCs w:val="21"/>
-        </w:rPr>
-        <w:t xml:space="preserve"> </w:t>
-      </w:r>
-      <w:r>
-        <w:rPr>
-          <w:rFonts w:ascii="Helvetica" w:hAnsi="Helvetica" w:cs="Helvetica"/>
-          <w:color w:val="333333"/>
-          <w:sz w:val="21"/>
-          <w:szCs w:val="21"/>
-        </w:rPr>
-        <w:t>se utilizan</w:t>
-      </w:r>
-      <w:r>
-        <w:rPr>
-          <w:rFonts w:ascii="Helvetica" w:hAnsi="Helvetica" w:cs="Helvetica"/>
-          <w:color w:val="333333"/>
-          <w:sz w:val="21"/>
-          <w:szCs w:val="21"/>
-        </w:rPr>
-        <w:t>.</w:t>
-      </w:r>
-    </w:p>
-    <w:p/>
+      <w:proofErr w:type="spellEnd"/>
+    </w:p>
     <w:sectPr>
       <w:pgSz w:w="11906" w:h="16838"/>
       <w:pgMar w:top="1417" w:right="1701" w:bottom="1417" w:left="1701" w:header="708" w:footer="708" w:gutter="0"/>
@@ -1773,6 +1917,119 @@
     </w:lvl>
   </w:abstractNum>
   <w:abstractNum w:abstractNumId="1" w15:restartNumberingAfterBreak="0">
+    <w:nsid w:val="659A1CCA"/>
+    <w:multiLevelType w:val="hybridMultilevel"/>
+    <w:tmpl w:val="8BEC589C"/>
+    <w:lvl w:ilvl="0" w:tplc="E5BAB490">
+      <w:start w:val="4"/>
+      <w:numFmt w:val="bullet"/>
+      <w:lvlText w:val="-"/>
+      <w:lvlJc w:val="left"/>
+      <w:pPr>
+        <w:ind w:left="720" w:hanging="360"/>
+      </w:pPr>
+      <w:rPr>
+        <w:rFonts w:ascii="Calibri" w:eastAsiaTheme="minorHAnsi" w:hAnsi="Calibri" w:cs="Calibri" w:hint="default"/>
+      </w:rPr>
+    </w:lvl>
+    <w:lvl w:ilvl="1" w:tplc="0C0A0003" w:tentative="1">
+      <w:start w:val="1"/>
+      <w:numFmt w:val="bullet"/>
+      <w:lvlText w:val="o"/>
+      <w:lvlJc w:val="left"/>
+      <w:pPr>
+        <w:ind w:left="1440" w:hanging="360"/>
+      </w:pPr>
+      <w:rPr>
+        <w:rFonts w:ascii="Courier New" w:hAnsi="Courier New" w:cs="Courier New" w:hint="default"/>
+      </w:rPr>
+    </w:lvl>
+    <w:lvl w:ilvl="2" w:tplc="0C0A0005" w:tentative="1">
+      <w:start w:val="1"/>
+      <w:numFmt w:val="bullet"/>
+      <w:lvlText w:val=""/>
+      <w:lvlJc w:val="left"/>
+      <w:pPr>
+        <w:ind w:left="2160" w:hanging="360"/>
+      </w:pPr>
+      <w:rPr>
+        <w:rFonts w:ascii="Wingdings" w:hAnsi="Wingdings" w:hint="default"/>
+      </w:rPr>
+    </w:lvl>
+    <w:lvl w:ilvl="3" w:tplc="0C0A0001" w:tentative="1">
+      <w:start w:val="1"/>
+      <w:numFmt w:val="bullet"/>
+      <w:lvlText w:val=""/>
+      <w:lvlJc w:val="left"/>
+      <w:pPr>
+        <w:ind w:left="2880" w:hanging="360"/>
+      </w:pPr>
+      <w:rPr>
+        <w:rFonts w:ascii="Symbol" w:hAnsi="Symbol" w:hint="default"/>
+      </w:rPr>
+    </w:lvl>
+    <w:lvl w:ilvl="4" w:tplc="0C0A0003" w:tentative="1">
+      <w:start w:val="1"/>
+      <w:numFmt w:val="bullet"/>
+      <w:lvlText w:val="o"/>
+      <w:lvlJc w:val="left"/>
+      <w:pPr>
+        <w:ind w:left="3600" w:hanging="360"/>
+      </w:pPr>
+      <w:rPr>
+        <w:rFonts w:ascii="Courier New" w:hAnsi="Courier New" w:cs="Courier New" w:hint="default"/>
+      </w:rPr>
+    </w:lvl>
+    <w:lvl w:ilvl="5" w:tplc="0C0A0005" w:tentative="1">
+      <w:start w:val="1"/>
+      <w:numFmt w:val="bullet"/>
+      <w:lvlText w:val=""/>
+      <w:lvlJc w:val="left"/>
+      <w:pPr>
+        <w:ind w:left="4320" w:hanging="360"/>
+      </w:pPr>
+      <w:rPr>
+        <w:rFonts w:ascii="Wingdings" w:hAnsi="Wingdings" w:hint="default"/>
+      </w:rPr>
+    </w:lvl>
+    <w:lvl w:ilvl="6" w:tplc="0C0A0001" w:tentative="1">
+      <w:start w:val="1"/>
+      <w:numFmt w:val="bullet"/>
+      <w:lvlText w:val=""/>
+      <w:lvlJc w:val="left"/>
+      <w:pPr>
+        <w:ind w:left="5040" w:hanging="360"/>
+      </w:pPr>
+      <w:rPr>
+        <w:rFonts w:ascii="Symbol" w:hAnsi="Symbol" w:hint="default"/>
+      </w:rPr>
+    </w:lvl>
+    <w:lvl w:ilvl="7" w:tplc="0C0A0003" w:tentative="1">
+      <w:start w:val="1"/>
+      <w:numFmt w:val="bullet"/>
+      <w:lvlText w:val="o"/>
+      <w:lvlJc w:val="left"/>
+      <w:pPr>
+        <w:ind w:left="5760" w:hanging="360"/>
+      </w:pPr>
+      <w:rPr>
+        <w:rFonts w:ascii="Courier New" w:hAnsi="Courier New" w:cs="Courier New" w:hint="default"/>
+      </w:rPr>
+    </w:lvl>
+    <w:lvl w:ilvl="8" w:tplc="0C0A0005" w:tentative="1">
+      <w:start w:val="1"/>
+      <w:numFmt w:val="bullet"/>
+      <w:lvlText w:val=""/>
+      <w:lvlJc w:val="left"/>
+      <w:pPr>
+        <w:ind w:left="6480" w:hanging="360"/>
+      </w:pPr>
+      <w:rPr>
+        <w:rFonts w:ascii="Wingdings" w:hAnsi="Wingdings" w:hint="default"/>
+      </w:rPr>
+    </w:lvl>
+  </w:abstractNum>
+  <w:abstractNum w:abstractNumId="2" w15:restartNumberingAfterBreak="0">
     <w:nsid w:val="6E987A33"/>
     <w:multiLevelType w:val="hybridMultilevel"/>
     <w:tmpl w:val="3BA48924"/>
@@ -1865,6 +2122,9 @@
     <w:abstractNumId w:val="0"/>
   </w:num>
   <w:num w:numId="2">
+    <w:abstractNumId w:val="2"/>
+  </w:num>
+  <w:num w:numId="3">
     <w:abstractNumId w:val="1"/>
   </w:num>
 </w:numbering>
@@ -2313,6 +2573,17 @@
       <w:lang w:eastAsia="es-ES"/>
     </w:rPr>
   </w:style>
+  <w:style w:type="paragraph" w:styleId="Prrafodelista">
+    <w:name w:val="List Paragraph"/>
+    <w:basedOn w:val="Normal"/>
+    <w:uiPriority w:val="34"/>
+    <w:qFormat/>
+    <w:rsid w:val="00411120"/>
+    <w:pPr>
+      <w:ind w:left="720"/>
+      <w:contextualSpacing/>
+    </w:pPr>
+  </w:style>
 </w:styles>
 </file>
 

</xml_diff>